<commit_message>
Alterações no relatório da fase 2-
</commit_message>
<xml_diff>
--- a/reports/G_25_stage2.docx
+++ b/reports/G_25_stage2.docx
@@ -214,7 +214,6 @@
           <w:lang w:val="pt-PT"/>
         </w:rPr>
       </w:pPr>
-      <w:proofErr w:type="spellStart"/>
       <w:r>
         <w:rPr>
           <w:rFonts w:ascii="Arial" w:hAnsi="Arial"/>
@@ -224,7 +223,6 @@
         </w:rPr>
         <w:t>Exploring</w:t>
       </w:r>
-      <w:proofErr w:type="spellEnd"/>
       <w:r>
         <w:rPr>
           <w:rFonts w:ascii="Arial" w:hAnsi="Arial"/>
@@ -315,7 +313,7 @@
                         </a:effectLst>
                         <a:extLst>
                           <a:ext uri="{909E8E84-426E-40dd-AFC4-6F175D3DCCD1}">
-                            <a14:hiddenFill xmlns="" xmlns:mo="http://schemas.microsoft.com/office/mac/office/2008/main" xmlns:mv="urn:schemas-microsoft-com:mac:vml" xmlns:o="urn:schemas-microsoft-com:office:office" xmlns:v="urn:schemas-microsoft-com:vml" xmlns:w10="urn:schemas-microsoft-com:office:word" xmlns:w="http://schemas.openxmlformats.org/wordprocessingml/2006/main" xmlns:a14="http://schemas.microsoft.com/office/drawing/2010/main">
+                            <a14:hiddenFill xmlns:a14="http://schemas.microsoft.com/office/drawing/2010/main" xmlns:w="http://schemas.openxmlformats.org/wordprocessingml/2006/main" xmlns:w10="urn:schemas-microsoft-com:office:word" xmlns:v="urn:schemas-microsoft-com:vml" xmlns:o="urn:schemas-microsoft-com:office:office" xmlns:mv="urn:schemas-microsoft-com:mac:vml" xmlns:mo="http://schemas.microsoft.com/office/mac/office/2008/main" xmlns="">
                               <a:noFill/>
                             </a14:hiddenFill>
                           </a:ext>
@@ -366,7 +364,6 @@
           <w:lang w:val="pt-PT"/>
         </w:rPr>
       </w:pPr>
-      <w:proofErr w:type="spellStart"/>
       <w:r>
         <w:rPr>
           <w:rFonts w:ascii="Arial" w:hAnsi="Arial"/>
@@ -376,7 +373,6 @@
         </w:rPr>
         <w:t>Stage</w:t>
       </w:r>
-      <w:proofErr w:type="spellEnd"/>
       <w:r>
         <w:rPr>
           <w:rFonts w:ascii="Arial" w:hAnsi="Arial"/>
@@ -411,39 +407,8 @@
           <w:sz w:val="40"/>
           <w:lang w:val="pt-PT"/>
         </w:rPr>
-        <w:t xml:space="preserve">User and </w:t>
-      </w:r>
-      <w:proofErr w:type="spellStart"/>
-      <w:r>
-        <w:rPr>
-          <w:rFonts w:ascii="Arial" w:hAnsi="Arial"/>
-          <w:color w:val="365F91" w:themeColor="accent1" w:themeShade="BF"/>
-          <w:sz w:val="40"/>
-          <w:lang w:val="pt-PT"/>
-        </w:rPr>
-        <w:t>Task</w:t>
-      </w:r>
-      <w:proofErr w:type="spellEnd"/>
-      <w:r>
-        <w:rPr>
-          <w:rFonts w:ascii="Arial" w:hAnsi="Arial"/>
-          <w:color w:val="365F91" w:themeColor="accent1" w:themeShade="BF"/>
-          <w:sz w:val="40"/>
-          <w:lang w:val="pt-PT"/>
-        </w:rPr>
-        <w:t xml:space="preserve"> </w:t>
-      </w:r>
-      <w:proofErr w:type="spellStart"/>
-      <w:r>
-        <w:rPr>
-          <w:rFonts w:ascii="Arial" w:hAnsi="Arial"/>
-          <w:color w:val="365F91" w:themeColor="accent1" w:themeShade="BF"/>
-          <w:sz w:val="40"/>
-          <w:lang w:val="pt-PT"/>
-        </w:rPr>
-        <w:t>Analysis</w:t>
-      </w:r>
-      <w:proofErr w:type="spellEnd"/>
+        <w:t>User and Task Analysis</w:t>
+      </w:r>
     </w:p>
     <w:p>
       <w:pPr>
@@ -1011,31 +976,13 @@
         </w:rPr>
         <w:t xml:space="preserve">, </w:t>
       </w:r>
-      <w:proofErr w:type="spellStart"/>
-      <w:r>
-        <w:rPr>
-          <w:rFonts w:ascii="Arial" w:hAnsi="Arial"/>
-          <w:sz w:val="22"/>
-        </w:rPr>
-        <w:t>Gonçalo</w:t>
-      </w:r>
-      <w:proofErr w:type="spellEnd"/>
-      <w:r>
-        <w:rPr>
-          <w:rFonts w:ascii="Arial" w:hAnsi="Arial"/>
-          <w:sz w:val="22"/>
-        </w:rPr>
-        <w:t xml:space="preserve"> </w:t>
-      </w:r>
-      <w:proofErr w:type="spellStart"/>
-      <w:r>
-        <w:rPr>
-          <w:rFonts w:ascii="Arial" w:hAnsi="Arial"/>
-          <w:sz w:val="22"/>
-        </w:rPr>
-        <w:t>Vicêncio</w:t>
-      </w:r>
-      <w:proofErr w:type="spellEnd"/>
+      <w:r>
+        <w:rPr>
+          <w:rFonts w:ascii="Arial" w:hAnsi="Arial"/>
+          <w:sz w:val="22"/>
+        </w:rPr>
+        <w:t>Gonçalo Vicêncio</w:t>
+      </w:r>
       <w:r>
         <w:rPr>
           <w:rFonts w:ascii="Arial" w:hAnsi="Arial"/>
@@ -1182,17 +1129,8 @@
           <w:rFonts w:ascii="Arial" w:hAnsi="Arial"/>
           <w:sz w:val="22"/>
         </w:rPr>
-        <w:t xml:space="preserve">Teresa </w:t>
-      </w:r>
-      <w:proofErr w:type="spellStart"/>
-      <w:r>
-        <w:rPr>
-          <w:rFonts w:ascii="Arial" w:hAnsi="Arial"/>
-          <w:sz w:val="22"/>
-        </w:rPr>
-        <w:t>Romão</w:t>
-      </w:r>
-      <w:proofErr w:type="spellEnd"/>
+        <w:t>Teresa Romão</w:t>
+      </w:r>
     </w:p>
     <w:p>
       <w:pPr>
@@ -1491,6 +1429,1519 @@
     </w:p>
     <w:p>
       <w:pPr>
+        <w:pStyle w:val="NormalWeb"/>
+        <w:numPr>
+          <w:ilvl w:val="0"/>
+          <w:numId w:val="3"/>
+        </w:numPr>
+        <w:spacing w:before="0" w:beforeAutospacing="0" w:after="0" w:afterAutospacing="0"/>
+        <w:textAlignment w:val="baseline"/>
+        <w:rPr>
+          <w:rFonts w:ascii="Arial" w:hAnsi="Arial" w:cs="Arial"/>
+          <w:color w:val="000000"/>
+          <w:sz w:val="22"/>
+          <w:szCs w:val="22"/>
+          <w:u w:val="single"/>
+        </w:rPr>
+      </w:pPr>
+      <w:r>
+        <w:rPr>
+          <w:rFonts w:ascii="Arial" w:hAnsi="Arial" w:cs="Arial"/>
+          <w:color w:val="000000"/>
+          <w:sz w:val="22"/>
+          <w:szCs w:val="22"/>
+          <w:u w:val="single"/>
+        </w:rPr>
+        <w:t>Marcar Posição no Mapa</w:t>
+      </w:r>
+    </w:p>
+    <w:p>
+      <w:pPr>
+        <w:pStyle w:val="NormalWeb"/>
+        <w:numPr>
+          <w:ilvl w:val="1"/>
+          <w:numId w:val="3"/>
+        </w:numPr>
+        <w:spacing w:before="0" w:beforeAutospacing="0" w:after="0" w:afterAutospacing="0"/>
+        <w:textAlignment w:val="baseline"/>
+        <w:rPr>
+          <w:rFonts w:ascii="Arial" w:hAnsi="Arial" w:cs="Arial"/>
+          <w:color w:val="000000"/>
+          <w:sz w:val="22"/>
+          <w:szCs w:val="22"/>
+        </w:rPr>
+      </w:pPr>
+      <w:r>
+        <w:rPr>
+          <w:rFonts w:ascii="Arial" w:hAnsi="Arial" w:cs="Arial"/>
+          <w:color w:val="000000"/>
+          <w:sz w:val="22"/>
+          <w:szCs w:val="22"/>
+        </w:rPr>
+        <w:t>Objetivo: Adicionar um marcador ao mapa </w:t>
+      </w:r>
+    </w:p>
+    <w:p>
+      <w:pPr>
+        <w:pStyle w:val="NormalWeb"/>
+        <w:numPr>
+          <w:ilvl w:val="1"/>
+          <w:numId w:val="3"/>
+        </w:numPr>
+        <w:spacing w:before="0" w:beforeAutospacing="0" w:after="0" w:afterAutospacing="0"/>
+        <w:textAlignment w:val="baseline"/>
+        <w:rPr>
+          <w:rFonts w:ascii="Arial" w:hAnsi="Arial" w:cs="Arial"/>
+          <w:color w:val="000000"/>
+          <w:sz w:val="22"/>
+          <w:szCs w:val="22"/>
+        </w:rPr>
+      </w:pPr>
+      <w:r>
+        <w:rPr>
+          <w:rFonts w:ascii="Arial" w:hAnsi="Arial" w:cs="Arial"/>
+          <w:color w:val="000000"/>
+          <w:sz w:val="22"/>
+          <w:szCs w:val="22"/>
+        </w:rPr>
+        <w:t>Pré-condições</w:t>
+      </w:r>
+      <w:r>
+        <w:rPr>
+          <w:rFonts w:ascii="Arial" w:hAnsi="Arial" w:cs="Arial"/>
+          <w:color w:val="000000"/>
+          <w:sz w:val="22"/>
+          <w:szCs w:val="22"/>
+        </w:rPr>
+        <w:t>: ter o site aberto</w:t>
+      </w:r>
+    </w:p>
+    <w:p>
+      <w:pPr>
+        <w:pStyle w:val="NormalWeb"/>
+        <w:numPr>
+          <w:ilvl w:val="1"/>
+          <w:numId w:val="3"/>
+        </w:numPr>
+        <w:spacing w:before="0" w:beforeAutospacing="0" w:after="0" w:afterAutospacing="0"/>
+        <w:textAlignment w:val="baseline"/>
+        <w:rPr>
+          <w:rFonts w:ascii="Arial" w:hAnsi="Arial" w:cs="Arial"/>
+          <w:color w:val="000000"/>
+          <w:sz w:val="22"/>
+          <w:szCs w:val="22"/>
+        </w:rPr>
+      </w:pPr>
+      <w:r>
+        <w:rPr>
+          <w:rFonts w:ascii="Arial" w:hAnsi="Arial" w:cs="Arial"/>
+          <w:color w:val="000000"/>
+          <w:sz w:val="22"/>
+          <w:szCs w:val="22"/>
+        </w:rPr>
+        <w:t>Sub-tasks</w:t>
+      </w:r>
+    </w:p>
+    <w:p>
+      <w:pPr>
+        <w:pStyle w:val="NormalWeb"/>
+        <w:numPr>
+          <w:ilvl w:val="2"/>
+          <w:numId w:val="3"/>
+        </w:numPr>
+        <w:spacing w:before="0" w:beforeAutospacing="0" w:after="0" w:afterAutospacing="0"/>
+        <w:textAlignment w:val="baseline"/>
+        <w:rPr>
+          <w:rFonts w:ascii="Arial" w:hAnsi="Arial" w:cs="Arial"/>
+          <w:color w:val="000000"/>
+          <w:sz w:val="22"/>
+          <w:szCs w:val="22"/>
+        </w:rPr>
+      </w:pPr>
+      <w:r>
+        <w:rPr>
+          <w:rFonts w:ascii="Arial" w:hAnsi="Arial" w:cs="Arial"/>
+          <w:color w:val="000000"/>
+          <w:sz w:val="22"/>
+          <w:szCs w:val="22"/>
+        </w:rPr>
+        <w:t>Ir ao mapa</w:t>
+      </w:r>
+    </w:p>
+    <w:p>
+      <w:pPr>
+        <w:pStyle w:val="NormalWeb"/>
+        <w:numPr>
+          <w:ilvl w:val="2"/>
+          <w:numId w:val="3"/>
+        </w:numPr>
+        <w:spacing w:before="0" w:beforeAutospacing="0" w:after="0" w:afterAutospacing="0"/>
+        <w:textAlignment w:val="baseline"/>
+        <w:rPr>
+          <w:rFonts w:ascii="Arial" w:hAnsi="Arial" w:cs="Arial"/>
+          <w:color w:val="000000"/>
+          <w:sz w:val="22"/>
+          <w:szCs w:val="22"/>
+        </w:rPr>
+      </w:pPr>
+      <w:r>
+        <w:rPr>
+          <w:rFonts w:ascii="Arial" w:hAnsi="Arial" w:cs="Arial"/>
+          <w:color w:val="000000"/>
+          <w:sz w:val="22"/>
+          <w:szCs w:val="22"/>
+        </w:rPr>
+        <w:t>Escolher o marcador</w:t>
+      </w:r>
+    </w:p>
+    <w:p>
+      <w:pPr>
+        <w:pStyle w:val="NormalWeb"/>
+        <w:numPr>
+          <w:ilvl w:val="2"/>
+          <w:numId w:val="3"/>
+        </w:numPr>
+        <w:spacing w:before="0" w:beforeAutospacing="0" w:after="0" w:afterAutospacing="0"/>
+        <w:textAlignment w:val="baseline"/>
+        <w:rPr>
+          <w:rFonts w:ascii="Arial" w:hAnsi="Arial" w:cs="Arial"/>
+          <w:color w:val="000000"/>
+          <w:sz w:val="22"/>
+          <w:szCs w:val="22"/>
+        </w:rPr>
+      </w:pPr>
+      <w:r>
+        <w:rPr>
+          <w:rFonts w:ascii="Arial" w:hAnsi="Arial" w:cs="Arial"/>
+          <w:color w:val="000000"/>
+          <w:sz w:val="22"/>
+          <w:szCs w:val="22"/>
+        </w:rPr>
+        <w:t>Preencher informação do local</w:t>
+      </w:r>
+    </w:p>
+    <w:p>
+      <w:pPr>
+        <w:pStyle w:val="NormalWeb"/>
+        <w:numPr>
+          <w:ilvl w:val="1"/>
+          <w:numId w:val="3"/>
+        </w:numPr>
+        <w:spacing w:before="0" w:beforeAutospacing="0" w:after="0" w:afterAutospacing="0"/>
+        <w:textAlignment w:val="baseline"/>
+        <w:rPr>
+          <w:rFonts w:ascii="Arial" w:hAnsi="Arial" w:cs="Arial"/>
+          <w:color w:val="000000"/>
+          <w:sz w:val="22"/>
+          <w:szCs w:val="22"/>
+        </w:rPr>
+      </w:pPr>
+      <w:r>
+        <w:rPr>
+          <w:rFonts w:ascii="Arial" w:hAnsi="Arial" w:cs="Arial"/>
+          <w:color w:val="000000"/>
+          <w:sz w:val="22"/>
+          <w:szCs w:val="22"/>
+        </w:rPr>
+        <w:t>Exceções:</w:t>
+      </w:r>
+    </w:p>
+    <w:p>
+      <w:pPr>
+        <w:pStyle w:val="NormalWeb"/>
+        <w:numPr>
+          <w:ilvl w:val="1"/>
+          <w:numId w:val="3"/>
+        </w:numPr>
+        <w:spacing w:before="0" w:beforeAutospacing="0" w:after="0" w:afterAutospacing="0"/>
+        <w:textAlignment w:val="baseline"/>
+        <w:rPr>
+          <w:rFonts w:ascii="Arial" w:hAnsi="Arial" w:cs="Arial"/>
+          <w:color w:val="000000"/>
+          <w:sz w:val="22"/>
+          <w:szCs w:val="22"/>
+        </w:rPr>
+      </w:pPr>
+      <w:r>
+        <w:rPr>
+          <w:rFonts w:ascii="Arial" w:hAnsi="Arial" w:cs="Arial"/>
+          <w:color w:val="000000"/>
+          <w:sz w:val="22"/>
+          <w:szCs w:val="22"/>
+        </w:rPr>
+        <w:t>Ação de duração média (2-5 min)</w:t>
+      </w:r>
+    </w:p>
+    <w:p>
+      <w:pPr>
+        <w:pStyle w:val="NormalWeb"/>
+        <w:numPr>
+          <w:ilvl w:val="1"/>
+          <w:numId w:val="3"/>
+        </w:numPr>
+        <w:spacing w:before="0" w:beforeAutospacing="0" w:after="0" w:afterAutospacing="0"/>
+        <w:textAlignment w:val="baseline"/>
+        <w:rPr>
+          <w:rFonts w:ascii="Arial" w:hAnsi="Arial" w:cs="Arial"/>
+          <w:color w:val="000000"/>
+          <w:sz w:val="22"/>
+          <w:szCs w:val="22"/>
+        </w:rPr>
+      </w:pPr>
+      <w:r>
+        <w:rPr>
+          <w:rFonts w:ascii="Arial" w:hAnsi="Arial" w:cs="Arial"/>
+          <w:color w:val="000000"/>
+          <w:sz w:val="22"/>
+          <w:szCs w:val="22"/>
+        </w:rPr>
+        <w:t xml:space="preserve">Muito </w:t>
+      </w:r>
+      <w:r>
+        <w:rPr>
+          <w:rFonts w:ascii="Arial" w:hAnsi="Arial" w:cs="Arial"/>
+          <w:color w:val="000000"/>
+          <w:sz w:val="22"/>
+          <w:szCs w:val="22"/>
+        </w:rPr>
+        <w:t>usada</w:t>
+      </w:r>
+    </w:p>
+    <w:p>
+      <w:pPr>
+        <w:pStyle w:val="NormalWeb"/>
+        <w:spacing w:before="0" w:beforeAutospacing="0" w:after="0" w:afterAutospacing="0"/>
+        <w:textAlignment w:val="baseline"/>
+        <w:rPr>
+          <w:rFonts w:ascii="Arial" w:hAnsi="Arial" w:cs="Arial"/>
+          <w:color w:val="000000"/>
+          <w:sz w:val="22"/>
+          <w:szCs w:val="22"/>
+        </w:rPr>
+      </w:pPr>
+    </w:p>
+    <w:p>
+      <w:pPr>
+        <w:pStyle w:val="NormalWeb"/>
+        <w:numPr>
+          <w:ilvl w:val="0"/>
+          <w:numId w:val="3"/>
+        </w:numPr>
+        <w:spacing w:before="0" w:beforeAutospacing="0" w:after="0" w:afterAutospacing="0"/>
+        <w:textAlignment w:val="baseline"/>
+        <w:rPr>
+          <w:rFonts w:ascii="Arial" w:hAnsi="Arial" w:cs="Arial"/>
+          <w:color w:val="000000"/>
+          <w:sz w:val="22"/>
+          <w:szCs w:val="22"/>
+          <w:u w:val="single"/>
+        </w:rPr>
+      </w:pPr>
+      <w:r>
+        <w:rPr>
+          <w:rFonts w:ascii="Arial" w:hAnsi="Arial" w:cs="Arial"/>
+          <w:color w:val="000000"/>
+          <w:sz w:val="22"/>
+          <w:szCs w:val="22"/>
+          <w:u w:val="single"/>
+        </w:rPr>
+        <w:t>Filtrar Marcadores</w:t>
+      </w:r>
+    </w:p>
+    <w:p>
+      <w:pPr>
+        <w:pStyle w:val="NormalWeb"/>
+        <w:numPr>
+          <w:ilvl w:val="1"/>
+          <w:numId w:val="3"/>
+        </w:numPr>
+        <w:spacing w:before="0" w:beforeAutospacing="0" w:after="0" w:afterAutospacing="0"/>
+        <w:textAlignment w:val="baseline"/>
+        <w:rPr>
+          <w:rFonts w:ascii="Arial" w:hAnsi="Arial" w:cs="Arial"/>
+          <w:color w:val="000000"/>
+          <w:sz w:val="22"/>
+          <w:szCs w:val="22"/>
+        </w:rPr>
+      </w:pPr>
+      <w:r>
+        <w:rPr>
+          <w:rFonts w:ascii="Arial" w:hAnsi="Arial" w:cs="Arial"/>
+          <w:color w:val="000000"/>
+          <w:sz w:val="22"/>
+          <w:szCs w:val="22"/>
+        </w:rPr>
+        <w:t>Objetivo: Filtrar Marcadores</w:t>
+      </w:r>
+    </w:p>
+    <w:p>
+      <w:pPr>
+        <w:pStyle w:val="NormalWeb"/>
+        <w:numPr>
+          <w:ilvl w:val="1"/>
+          <w:numId w:val="3"/>
+        </w:numPr>
+        <w:spacing w:before="0" w:beforeAutospacing="0" w:after="0" w:afterAutospacing="0"/>
+        <w:textAlignment w:val="baseline"/>
+        <w:rPr>
+          <w:rFonts w:ascii="Arial" w:hAnsi="Arial" w:cs="Arial"/>
+          <w:color w:val="000000"/>
+          <w:sz w:val="22"/>
+          <w:szCs w:val="22"/>
+        </w:rPr>
+      </w:pPr>
+      <w:r>
+        <w:rPr>
+          <w:rFonts w:ascii="Arial" w:hAnsi="Arial" w:cs="Arial"/>
+          <w:color w:val="000000"/>
+          <w:sz w:val="22"/>
+          <w:szCs w:val="22"/>
+        </w:rPr>
+        <w:t>Pré-condições</w:t>
+      </w:r>
+      <w:r>
+        <w:rPr>
+          <w:rFonts w:ascii="Arial" w:hAnsi="Arial" w:cs="Arial"/>
+          <w:color w:val="000000"/>
+          <w:sz w:val="22"/>
+          <w:szCs w:val="22"/>
+        </w:rPr>
+        <w:t xml:space="preserve">: Ter o site aberto e </w:t>
+      </w:r>
+      <w:r>
+        <w:rPr>
+          <w:rFonts w:ascii="Arial" w:hAnsi="Arial" w:cs="Arial"/>
+          <w:color w:val="000000"/>
+          <w:sz w:val="22"/>
+          <w:szCs w:val="22"/>
+        </w:rPr>
+        <w:t>t</w:t>
+      </w:r>
+      <w:r>
+        <w:rPr>
+          <w:rFonts w:ascii="Arial" w:hAnsi="Arial" w:cs="Arial"/>
+          <w:color w:val="000000"/>
+          <w:sz w:val="22"/>
+          <w:szCs w:val="22"/>
+        </w:rPr>
+        <w:t>er marcadores no mapa</w:t>
+      </w:r>
+    </w:p>
+    <w:p>
+      <w:pPr>
+        <w:pStyle w:val="NormalWeb"/>
+        <w:numPr>
+          <w:ilvl w:val="1"/>
+          <w:numId w:val="3"/>
+        </w:numPr>
+        <w:spacing w:before="0" w:beforeAutospacing="0" w:after="0" w:afterAutospacing="0"/>
+        <w:textAlignment w:val="baseline"/>
+        <w:rPr>
+          <w:rFonts w:ascii="Arial" w:hAnsi="Arial" w:cs="Arial"/>
+          <w:color w:val="000000"/>
+          <w:sz w:val="22"/>
+          <w:szCs w:val="22"/>
+        </w:rPr>
+      </w:pPr>
+      <w:r>
+        <w:rPr>
+          <w:rFonts w:ascii="Arial" w:hAnsi="Arial" w:cs="Arial"/>
+          <w:color w:val="000000"/>
+          <w:sz w:val="22"/>
+          <w:szCs w:val="22"/>
+        </w:rPr>
+        <w:t>Sub-tasks</w:t>
+      </w:r>
+    </w:p>
+    <w:p>
+      <w:pPr>
+        <w:pStyle w:val="NormalWeb"/>
+        <w:numPr>
+          <w:ilvl w:val="2"/>
+          <w:numId w:val="3"/>
+        </w:numPr>
+        <w:spacing w:before="0" w:beforeAutospacing="0" w:after="0" w:afterAutospacing="0"/>
+        <w:textAlignment w:val="baseline"/>
+        <w:rPr>
+          <w:rFonts w:ascii="Arial" w:hAnsi="Arial" w:cs="Arial"/>
+          <w:color w:val="000000"/>
+          <w:sz w:val="22"/>
+          <w:szCs w:val="22"/>
+        </w:rPr>
+      </w:pPr>
+      <w:r>
+        <w:rPr>
+          <w:rFonts w:ascii="Arial" w:hAnsi="Arial" w:cs="Arial"/>
+          <w:color w:val="000000"/>
+          <w:sz w:val="22"/>
+          <w:szCs w:val="22"/>
+        </w:rPr>
+        <w:t>Escolher o filtro</w:t>
+      </w:r>
+    </w:p>
+    <w:p>
+      <w:pPr>
+        <w:pStyle w:val="NormalWeb"/>
+        <w:numPr>
+          <w:ilvl w:val="1"/>
+          <w:numId w:val="3"/>
+        </w:numPr>
+        <w:spacing w:before="0" w:beforeAutospacing="0" w:after="0" w:afterAutospacing="0"/>
+        <w:textAlignment w:val="baseline"/>
+        <w:rPr>
+          <w:rFonts w:ascii="Arial" w:hAnsi="Arial" w:cs="Arial"/>
+          <w:color w:val="000000"/>
+          <w:sz w:val="22"/>
+          <w:szCs w:val="22"/>
+        </w:rPr>
+      </w:pPr>
+      <w:r>
+        <w:rPr>
+          <w:rFonts w:ascii="Arial" w:hAnsi="Arial" w:cs="Arial"/>
+          <w:color w:val="000000"/>
+          <w:sz w:val="22"/>
+          <w:szCs w:val="22"/>
+        </w:rPr>
+        <w:t>Exceções: existe apenas 1 marcadores</w:t>
+      </w:r>
+    </w:p>
+    <w:p>
+      <w:pPr>
+        <w:pStyle w:val="NormalWeb"/>
+        <w:numPr>
+          <w:ilvl w:val="1"/>
+          <w:numId w:val="3"/>
+        </w:numPr>
+        <w:spacing w:before="0" w:beforeAutospacing="0" w:after="0" w:afterAutospacing="0"/>
+        <w:textAlignment w:val="baseline"/>
+        <w:rPr>
+          <w:rFonts w:ascii="Arial" w:hAnsi="Arial" w:cs="Arial"/>
+          <w:color w:val="000000"/>
+          <w:sz w:val="22"/>
+          <w:szCs w:val="22"/>
+        </w:rPr>
+      </w:pPr>
+      <w:r>
+        <w:rPr>
+          <w:rFonts w:ascii="Arial" w:hAnsi="Arial" w:cs="Arial"/>
+          <w:color w:val="000000"/>
+          <w:sz w:val="22"/>
+          <w:szCs w:val="22"/>
+        </w:rPr>
+        <w:t>Ação de curta duração (1-2 min)</w:t>
+      </w:r>
+    </w:p>
+    <w:p>
+      <w:pPr>
+        <w:pStyle w:val="NormalWeb"/>
+        <w:numPr>
+          <w:ilvl w:val="1"/>
+          <w:numId w:val="3"/>
+        </w:numPr>
+        <w:spacing w:before="0" w:beforeAutospacing="0" w:after="0" w:afterAutospacing="0"/>
+        <w:textAlignment w:val="baseline"/>
+        <w:rPr>
+          <w:rFonts w:ascii="Arial" w:hAnsi="Arial" w:cs="Arial"/>
+          <w:color w:val="000000"/>
+          <w:sz w:val="22"/>
+          <w:szCs w:val="22"/>
+        </w:rPr>
+      </w:pPr>
+      <w:r>
+        <w:rPr>
+          <w:rFonts w:ascii="Arial" w:hAnsi="Arial" w:cs="Arial"/>
+          <w:color w:val="000000"/>
+          <w:sz w:val="22"/>
+          <w:szCs w:val="22"/>
+        </w:rPr>
+        <w:t xml:space="preserve">Muito </w:t>
+      </w:r>
+      <w:r>
+        <w:rPr>
+          <w:rFonts w:ascii="Arial" w:hAnsi="Arial" w:cs="Arial"/>
+          <w:color w:val="000000"/>
+          <w:sz w:val="22"/>
+          <w:szCs w:val="22"/>
+        </w:rPr>
+        <w:t>usada</w:t>
+      </w:r>
+    </w:p>
+    <w:p>
+      <w:pPr>
+        <w:pStyle w:val="NormalWeb"/>
+        <w:spacing w:before="0" w:beforeAutospacing="0" w:after="0" w:afterAutospacing="0"/>
+        <w:textAlignment w:val="baseline"/>
+        <w:rPr>
+          <w:rFonts w:ascii="Arial" w:hAnsi="Arial" w:cs="Arial"/>
+          <w:color w:val="000000"/>
+          <w:sz w:val="22"/>
+          <w:szCs w:val="22"/>
+        </w:rPr>
+      </w:pPr>
+    </w:p>
+    <w:p>
+      <w:pPr>
+        <w:pStyle w:val="NormalWeb"/>
+        <w:numPr>
+          <w:ilvl w:val="0"/>
+          <w:numId w:val="3"/>
+        </w:numPr>
+        <w:spacing w:before="0" w:beforeAutospacing="0" w:after="0" w:afterAutospacing="0"/>
+        <w:textAlignment w:val="baseline"/>
+        <w:rPr>
+          <w:rFonts w:ascii="Arial" w:hAnsi="Arial" w:cs="Arial"/>
+          <w:color w:val="000000"/>
+          <w:sz w:val="22"/>
+          <w:szCs w:val="22"/>
+          <w:u w:val="single"/>
+        </w:rPr>
+      </w:pPr>
+      <w:r>
+        <w:rPr>
+          <w:rFonts w:ascii="Arial" w:hAnsi="Arial" w:cs="Arial"/>
+          <w:color w:val="000000"/>
+          <w:sz w:val="22"/>
+          <w:szCs w:val="22"/>
+          <w:u w:val="single"/>
+        </w:rPr>
+        <w:t>Ver locais recentemente visitados pelas pessoas que está subscrito</w:t>
+      </w:r>
+    </w:p>
+    <w:p>
+      <w:pPr>
+        <w:pStyle w:val="NormalWeb"/>
+        <w:numPr>
+          <w:ilvl w:val="1"/>
+          <w:numId w:val="3"/>
+        </w:numPr>
+        <w:spacing w:before="0" w:beforeAutospacing="0" w:after="0" w:afterAutospacing="0"/>
+        <w:textAlignment w:val="baseline"/>
+        <w:rPr>
+          <w:rFonts w:ascii="Arial" w:hAnsi="Arial" w:cs="Arial"/>
+          <w:color w:val="000000"/>
+          <w:sz w:val="22"/>
+          <w:szCs w:val="22"/>
+        </w:rPr>
+      </w:pPr>
+      <w:r>
+        <w:rPr>
+          <w:rFonts w:ascii="Arial" w:hAnsi="Arial" w:cs="Arial"/>
+          <w:color w:val="000000"/>
+          <w:sz w:val="22"/>
+          <w:szCs w:val="22"/>
+        </w:rPr>
+        <w:t>Objetivo: Ver subscription feed</w:t>
+      </w:r>
+    </w:p>
+    <w:p>
+      <w:pPr>
+        <w:pStyle w:val="NormalWeb"/>
+        <w:numPr>
+          <w:ilvl w:val="1"/>
+          <w:numId w:val="3"/>
+        </w:numPr>
+        <w:spacing w:before="0" w:beforeAutospacing="0" w:after="0" w:afterAutospacing="0"/>
+        <w:textAlignment w:val="baseline"/>
+        <w:rPr>
+          <w:rFonts w:ascii="Arial" w:hAnsi="Arial" w:cs="Arial"/>
+          <w:color w:val="000000"/>
+          <w:sz w:val="22"/>
+          <w:szCs w:val="22"/>
+        </w:rPr>
+      </w:pPr>
+      <w:r>
+        <w:rPr>
+          <w:rFonts w:ascii="Arial" w:hAnsi="Arial" w:cs="Arial"/>
+          <w:color w:val="000000"/>
+          <w:sz w:val="22"/>
+          <w:szCs w:val="22"/>
+        </w:rPr>
+        <w:t>Pré-condições</w:t>
+      </w:r>
+      <w:r>
+        <w:rPr>
+          <w:rFonts w:ascii="Arial" w:hAnsi="Arial" w:cs="Arial"/>
+          <w:color w:val="000000"/>
+          <w:sz w:val="22"/>
+          <w:szCs w:val="22"/>
+        </w:rPr>
+        <w:t xml:space="preserve">: Ter o site aberto, </w:t>
+      </w:r>
+      <w:r>
+        <w:rPr>
+          <w:rFonts w:ascii="Arial" w:hAnsi="Arial" w:cs="Arial"/>
+          <w:color w:val="000000"/>
+          <w:sz w:val="22"/>
+          <w:szCs w:val="22"/>
+        </w:rPr>
+        <w:t>faze</w:t>
+      </w:r>
+      <w:r>
+        <w:rPr>
+          <w:rFonts w:ascii="Arial" w:hAnsi="Arial" w:cs="Arial"/>
+          <w:color w:val="000000"/>
+          <w:sz w:val="22"/>
+          <w:szCs w:val="22"/>
+        </w:rPr>
+        <w:t>r log in, est</w:t>
+      </w:r>
+      <w:r>
+        <w:rPr>
+          <w:rFonts w:ascii="Arial" w:hAnsi="Arial" w:cs="Arial"/>
+          <w:color w:val="000000"/>
+          <w:sz w:val="22"/>
+          <w:szCs w:val="22"/>
+        </w:rPr>
+        <w:t>a</w:t>
+      </w:r>
+      <w:r>
+        <w:rPr>
+          <w:rFonts w:ascii="Arial" w:hAnsi="Arial" w:cs="Arial"/>
+          <w:color w:val="000000"/>
+          <w:sz w:val="22"/>
+          <w:szCs w:val="22"/>
+        </w:rPr>
+        <w:t>r subscrito</w:t>
+      </w:r>
+      <w:r>
+        <w:rPr>
+          <w:rFonts w:ascii="Arial" w:hAnsi="Arial" w:cs="Arial"/>
+          <w:color w:val="000000"/>
+          <w:sz w:val="22"/>
+          <w:szCs w:val="22"/>
+        </w:rPr>
+        <w:t xml:space="preserve"> </w:t>
+      </w:r>
+      <w:r>
+        <w:rPr>
+          <w:rFonts w:ascii="Arial" w:hAnsi="Arial" w:cs="Arial"/>
+          <w:color w:val="000000"/>
+          <w:sz w:val="22"/>
+          <w:szCs w:val="22"/>
+        </w:rPr>
+        <w:t>a pelo menos 1 pessoa</w:t>
+      </w:r>
+    </w:p>
+    <w:p>
+      <w:pPr>
+        <w:pStyle w:val="NormalWeb"/>
+        <w:numPr>
+          <w:ilvl w:val="1"/>
+          <w:numId w:val="3"/>
+        </w:numPr>
+        <w:spacing w:before="0" w:beforeAutospacing="0" w:after="0" w:afterAutospacing="0"/>
+        <w:textAlignment w:val="baseline"/>
+        <w:rPr>
+          <w:rFonts w:ascii="Arial" w:hAnsi="Arial" w:cs="Arial"/>
+          <w:color w:val="000000"/>
+          <w:sz w:val="22"/>
+          <w:szCs w:val="22"/>
+        </w:rPr>
+      </w:pPr>
+      <w:r>
+        <w:rPr>
+          <w:rFonts w:ascii="Arial" w:hAnsi="Arial" w:cs="Arial"/>
+          <w:color w:val="000000"/>
+          <w:sz w:val="22"/>
+          <w:szCs w:val="22"/>
+        </w:rPr>
+        <w:t>Sub-tasks</w:t>
+      </w:r>
+    </w:p>
+    <w:p>
+      <w:pPr>
+        <w:pStyle w:val="NormalWeb"/>
+        <w:numPr>
+          <w:ilvl w:val="1"/>
+          <w:numId w:val="3"/>
+        </w:numPr>
+        <w:spacing w:before="0" w:beforeAutospacing="0" w:after="0" w:afterAutospacing="0"/>
+        <w:textAlignment w:val="baseline"/>
+        <w:rPr>
+          <w:rFonts w:ascii="Arial" w:hAnsi="Arial" w:cs="Arial"/>
+          <w:color w:val="000000"/>
+          <w:sz w:val="22"/>
+          <w:szCs w:val="22"/>
+        </w:rPr>
+      </w:pPr>
+      <w:r>
+        <w:rPr>
+          <w:rFonts w:ascii="Arial" w:hAnsi="Arial" w:cs="Arial"/>
+          <w:color w:val="000000"/>
+          <w:sz w:val="22"/>
+          <w:szCs w:val="22"/>
+        </w:rPr>
+        <w:t>Exceções: A pessoa a que está subscrito não tem conteúdo nenhum</w:t>
+      </w:r>
+    </w:p>
+    <w:p>
+      <w:pPr>
+        <w:pStyle w:val="NormalWeb"/>
+        <w:numPr>
+          <w:ilvl w:val="1"/>
+          <w:numId w:val="3"/>
+        </w:numPr>
+        <w:spacing w:before="0" w:beforeAutospacing="0" w:after="0" w:afterAutospacing="0"/>
+        <w:textAlignment w:val="baseline"/>
+        <w:rPr>
+          <w:rFonts w:ascii="Arial" w:hAnsi="Arial" w:cs="Arial"/>
+          <w:color w:val="000000"/>
+          <w:sz w:val="22"/>
+          <w:szCs w:val="22"/>
+        </w:rPr>
+      </w:pPr>
+      <w:r>
+        <w:rPr>
+          <w:rFonts w:ascii="Arial" w:hAnsi="Arial" w:cs="Arial"/>
+          <w:color w:val="000000"/>
+          <w:sz w:val="22"/>
+          <w:szCs w:val="22"/>
+        </w:rPr>
+        <w:t>Ação de curta duração (1-2 min)</w:t>
+      </w:r>
+    </w:p>
+    <w:p>
+      <w:pPr>
+        <w:pStyle w:val="NormalWeb"/>
+        <w:numPr>
+          <w:ilvl w:val="1"/>
+          <w:numId w:val="3"/>
+        </w:numPr>
+        <w:spacing w:before="0" w:beforeAutospacing="0" w:after="0" w:afterAutospacing="0"/>
+        <w:textAlignment w:val="baseline"/>
+        <w:rPr>
+          <w:rFonts w:ascii="Arial" w:hAnsi="Arial" w:cs="Arial"/>
+          <w:color w:val="000000"/>
+          <w:sz w:val="22"/>
+          <w:szCs w:val="22"/>
+        </w:rPr>
+      </w:pPr>
+      <w:r>
+        <w:rPr>
+          <w:rFonts w:ascii="Arial" w:hAnsi="Arial" w:cs="Arial"/>
+          <w:color w:val="000000"/>
+          <w:sz w:val="22"/>
+          <w:szCs w:val="22"/>
+        </w:rPr>
+        <w:t xml:space="preserve">Muito </w:t>
+      </w:r>
+      <w:r>
+        <w:rPr>
+          <w:rFonts w:ascii="Arial" w:hAnsi="Arial" w:cs="Arial"/>
+          <w:color w:val="000000"/>
+          <w:sz w:val="22"/>
+          <w:szCs w:val="22"/>
+        </w:rPr>
+        <w:t>usada</w:t>
+      </w:r>
+    </w:p>
+    <w:p>
+      <w:pPr>
+        <w:pStyle w:val="NormalWeb"/>
+        <w:spacing w:before="0" w:beforeAutospacing="0" w:after="0" w:afterAutospacing="0"/>
+        <w:textAlignment w:val="baseline"/>
+        <w:rPr>
+          <w:rFonts w:ascii="Arial" w:hAnsi="Arial" w:cs="Arial"/>
+          <w:color w:val="000000"/>
+          <w:sz w:val="22"/>
+          <w:szCs w:val="22"/>
+        </w:rPr>
+      </w:pPr>
+    </w:p>
+    <w:p>
+      <w:pPr>
+        <w:pStyle w:val="NormalWeb"/>
+        <w:numPr>
+          <w:ilvl w:val="0"/>
+          <w:numId w:val="3"/>
+        </w:numPr>
+        <w:spacing w:before="0" w:beforeAutospacing="0" w:after="0" w:afterAutospacing="0"/>
+        <w:textAlignment w:val="baseline"/>
+        <w:rPr>
+          <w:rFonts w:ascii="Arial" w:hAnsi="Arial" w:cs="Arial"/>
+          <w:color w:val="000000"/>
+          <w:sz w:val="22"/>
+          <w:szCs w:val="22"/>
+          <w:u w:val="single"/>
+        </w:rPr>
+      </w:pPr>
+      <w:r>
+        <w:rPr>
+          <w:rFonts w:ascii="Arial" w:hAnsi="Arial" w:cs="Arial"/>
+          <w:color w:val="000000"/>
+          <w:sz w:val="22"/>
+          <w:szCs w:val="22"/>
+          <w:u w:val="single"/>
+        </w:rPr>
+        <w:t>Visualizar página de outro User</w:t>
+      </w:r>
+    </w:p>
+    <w:p>
+      <w:pPr>
+        <w:pStyle w:val="NormalWeb"/>
+        <w:numPr>
+          <w:ilvl w:val="1"/>
+          <w:numId w:val="3"/>
+        </w:numPr>
+        <w:spacing w:before="0" w:beforeAutospacing="0" w:after="0" w:afterAutospacing="0"/>
+        <w:textAlignment w:val="baseline"/>
+        <w:rPr>
+          <w:rFonts w:ascii="Arial" w:hAnsi="Arial" w:cs="Arial"/>
+          <w:color w:val="000000"/>
+          <w:sz w:val="22"/>
+          <w:szCs w:val="22"/>
+        </w:rPr>
+      </w:pPr>
+      <w:r>
+        <w:rPr>
+          <w:rFonts w:ascii="Arial" w:hAnsi="Arial" w:cs="Arial"/>
+          <w:color w:val="000000"/>
+          <w:sz w:val="22"/>
+          <w:szCs w:val="22"/>
+        </w:rPr>
+        <w:t>Objetivo: Visualizar página de outro User</w:t>
+      </w:r>
+    </w:p>
+    <w:p>
+      <w:pPr>
+        <w:pStyle w:val="NormalWeb"/>
+        <w:numPr>
+          <w:ilvl w:val="1"/>
+          <w:numId w:val="3"/>
+        </w:numPr>
+        <w:spacing w:before="0" w:beforeAutospacing="0" w:after="0" w:afterAutospacing="0"/>
+        <w:textAlignment w:val="baseline"/>
+        <w:rPr>
+          <w:rFonts w:ascii="Arial" w:hAnsi="Arial" w:cs="Arial"/>
+          <w:color w:val="000000"/>
+          <w:sz w:val="22"/>
+          <w:szCs w:val="22"/>
+        </w:rPr>
+      </w:pPr>
+      <w:r>
+        <w:rPr>
+          <w:rFonts w:ascii="Arial" w:hAnsi="Arial" w:cs="Arial"/>
+          <w:color w:val="000000"/>
+          <w:sz w:val="22"/>
+          <w:szCs w:val="22"/>
+        </w:rPr>
+        <w:t>Pré-condições</w:t>
+      </w:r>
+      <w:r>
+        <w:rPr>
+          <w:rFonts w:ascii="Arial" w:hAnsi="Arial" w:cs="Arial"/>
+          <w:color w:val="000000"/>
+          <w:sz w:val="22"/>
+          <w:szCs w:val="22"/>
+        </w:rPr>
+        <w:t>: Ter o site aberto</w:t>
+      </w:r>
+    </w:p>
+    <w:p>
+      <w:pPr>
+        <w:pStyle w:val="NormalWeb"/>
+        <w:numPr>
+          <w:ilvl w:val="1"/>
+          <w:numId w:val="3"/>
+        </w:numPr>
+        <w:spacing w:before="0" w:beforeAutospacing="0" w:after="0" w:afterAutospacing="0"/>
+        <w:textAlignment w:val="baseline"/>
+        <w:rPr>
+          <w:rFonts w:ascii="Arial" w:hAnsi="Arial" w:cs="Arial"/>
+          <w:color w:val="000000"/>
+          <w:sz w:val="22"/>
+          <w:szCs w:val="22"/>
+        </w:rPr>
+      </w:pPr>
+      <w:r>
+        <w:rPr>
+          <w:rFonts w:ascii="Arial" w:hAnsi="Arial" w:cs="Arial"/>
+          <w:color w:val="000000"/>
+          <w:sz w:val="22"/>
+          <w:szCs w:val="22"/>
+        </w:rPr>
+        <w:t>Sub-tasks</w:t>
+      </w:r>
+      <w:r>
+        <w:rPr>
+          <w:rFonts w:ascii="Arial" w:hAnsi="Arial" w:cs="Arial"/>
+          <w:color w:val="000000"/>
+          <w:sz w:val="22"/>
+          <w:szCs w:val="22"/>
+        </w:rPr>
+        <w:t>:</w:t>
+      </w:r>
+      <w:r>
+        <w:rPr>
+          <w:rFonts w:ascii="Arial" w:hAnsi="Arial" w:cs="Arial"/>
+          <w:color w:val="000000"/>
+          <w:sz w:val="22"/>
+          <w:szCs w:val="22"/>
+        </w:rPr>
+        <w:t xml:space="preserve"> </w:t>
+      </w:r>
+      <w:r>
+        <w:rPr>
+          <w:rFonts w:ascii="Arial" w:hAnsi="Arial" w:cs="Arial"/>
+          <w:color w:val="000000"/>
+          <w:sz w:val="22"/>
+          <w:szCs w:val="22"/>
+        </w:rPr>
+        <w:t>Pesquisar</w:t>
+      </w:r>
+      <w:r>
+        <w:rPr>
+          <w:rFonts w:ascii="Arial" w:hAnsi="Arial" w:cs="Arial"/>
+          <w:color w:val="000000"/>
+          <w:sz w:val="22"/>
+          <w:szCs w:val="22"/>
+        </w:rPr>
+        <w:t xml:space="preserve"> a página</w:t>
+      </w:r>
+    </w:p>
+    <w:p>
+      <w:pPr>
+        <w:pStyle w:val="NormalWeb"/>
+        <w:numPr>
+          <w:ilvl w:val="1"/>
+          <w:numId w:val="3"/>
+        </w:numPr>
+        <w:spacing w:before="0" w:beforeAutospacing="0" w:after="0" w:afterAutospacing="0"/>
+        <w:textAlignment w:val="baseline"/>
+        <w:rPr>
+          <w:rFonts w:ascii="Arial" w:hAnsi="Arial" w:cs="Arial"/>
+          <w:color w:val="000000"/>
+          <w:sz w:val="22"/>
+          <w:szCs w:val="22"/>
+        </w:rPr>
+      </w:pPr>
+      <w:r>
+        <w:rPr>
+          <w:rFonts w:ascii="Arial" w:hAnsi="Arial" w:cs="Arial"/>
+          <w:color w:val="000000"/>
+          <w:sz w:val="22"/>
+          <w:szCs w:val="22"/>
+        </w:rPr>
+        <w:t>Exceções: </w:t>
+      </w:r>
+    </w:p>
+    <w:p>
+      <w:pPr>
+        <w:pStyle w:val="NormalWeb"/>
+        <w:numPr>
+          <w:ilvl w:val="1"/>
+          <w:numId w:val="3"/>
+        </w:numPr>
+        <w:spacing w:before="0" w:beforeAutospacing="0" w:after="0" w:afterAutospacing="0"/>
+        <w:textAlignment w:val="baseline"/>
+        <w:rPr>
+          <w:rFonts w:ascii="Arial" w:hAnsi="Arial" w:cs="Arial"/>
+          <w:color w:val="000000"/>
+          <w:sz w:val="22"/>
+          <w:szCs w:val="22"/>
+        </w:rPr>
+      </w:pPr>
+      <w:r>
+        <w:rPr>
+          <w:rFonts w:ascii="Arial" w:hAnsi="Arial" w:cs="Arial"/>
+          <w:color w:val="000000"/>
+          <w:sz w:val="22"/>
+          <w:szCs w:val="22"/>
+        </w:rPr>
+        <w:t>Ação de duração média (2-5 min)</w:t>
+      </w:r>
+    </w:p>
+    <w:p>
+      <w:pPr>
+        <w:pStyle w:val="NormalWeb"/>
+        <w:numPr>
+          <w:ilvl w:val="1"/>
+          <w:numId w:val="3"/>
+        </w:numPr>
+        <w:spacing w:before="0" w:beforeAutospacing="0" w:after="0" w:afterAutospacing="0"/>
+        <w:textAlignment w:val="baseline"/>
+        <w:rPr>
+          <w:rFonts w:ascii="Arial" w:hAnsi="Arial" w:cs="Arial"/>
+          <w:color w:val="000000"/>
+          <w:sz w:val="22"/>
+          <w:szCs w:val="22"/>
+        </w:rPr>
+      </w:pPr>
+      <w:r>
+        <w:rPr>
+          <w:rFonts w:ascii="Arial" w:hAnsi="Arial" w:cs="Arial"/>
+          <w:color w:val="000000"/>
+          <w:sz w:val="22"/>
+          <w:szCs w:val="22"/>
+        </w:rPr>
+        <w:t xml:space="preserve">Muito </w:t>
+      </w:r>
+      <w:r>
+        <w:rPr>
+          <w:rFonts w:ascii="Arial" w:hAnsi="Arial" w:cs="Arial"/>
+          <w:color w:val="000000"/>
+          <w:sz w:val="22"/>
+          <w:szCs w:val="22"/>
+        </w:rPr>
+        <w:t>usada</w:t>
+      </w:r>
+    </w:p>
+    <w:p>
+      <w:pPr>
+        <w:pStyle w:val="NormalWeb"/>
+        <w:numPr>
+          <w:ilvl w:val="0"/>
+          <w:numId w:val="3"/>
+        </w:numPr>
+        <w:spacing w:before="0" w:beforeAutospacing="0" w:after="0" w:afterAutospacing="0"/>
+        <w:textAlignment w:val="baseline"/>
+        <w:rPr>
+          <w:rFonts w:ascii="Arial" w:hAnsi="Arial" w:cs="Arial"/>
+          <w:color w:val="000000"/>
+          <w:sz w:val="22"/>
+          <w:szCs w:val="22"/>
+          <w:u w:val="single"/>
+        </w:rPr>
+      </w:pPr>
+      <w:r>
+        <w:rPr>
+          <w:rFonts w:ascii="Arial" w:hAnsi="Arial" w:cs="Arial"/>
+          <w:color w:val="000000"/>
+          <w:sz w:val="22"/>
+          <w:szCs w:val="22"/>
+          <w:u w:val="single"/>
+        </w:rPr>
+        <w:lastRenderedPageBreak/>
+        <w:t>Subscrever à página de outro User</w:t>
+      </w:r>
+    </w:p>
+    <w:p>
+      <w:pPr>
+        <w:pStyle w:val="NormalWeb"/>
+        <w:numPr>
+          <w:ilvl w:val="1"/>
+          <w:numId w:val="3"/>
+        </w:numPr>
+        <w:spacing w:before="0" w:beforeAutospacing="0" w:after="0" w:afterAutospacing="0"/>
+        <w:textAlignment w:val="baseline"/>
+        <w:rPr>
+          <w:rFonts w:ascii="Arial" w:hAnsi="Arial" w:cs="Arial"/>
+          <w:color w:val="000000"/>
+          <w:sz w:val="22"/>
+          <w:szCs w:val="22"/>
+        </w:rPr>
+      </w:pPr>
+      <w:r>
+        <w:rPr>
+          <w:rFonts w:ascii="Arial" w:hAnsi="Arial" w:cs="Arial"/>
+          <w:color w:val="000000"/>
+          <w:sz w:val="22"/>
+          <w:szCs w:val="22"/>
+        </w:rPr>
+        <w:t>Objetivo: Subscrever à página de outro User</w:t>
+      </w:r>
+    </w:p>
+    <w:p>
+      <w:pPr>
+        <w:pStyle w:val="NormalWeb"/>
+        <w:numPr>
+          <w:ilvl w:val="1"/>
+          <w:numId w:val="3"/>
+        </w:numPr>
+        <w:spacing w:before="0" w:beforeAutospacing="0" w:after="0" w:afterAutospacing="0"/>
+        <w:textAlignment w:val="baseline"/>
+        <w:rPr>
+          <w:rFonts w:ascii="Arial" w:hAnsi="Arial" w:cs="Arial"/>
+          <w:color w:val="000000"/>
+          <w:sz w:val="22"/>
+          <w:szCs w:val="22"/>
+        </w:rPr>
+      </w:pPr>
+      <w:r>
+        <w:rPr>
+          <w:rFonts w:ascii="Arial" w:hAnsi="Arial" w:cs="Arial"/>
+          <w:color w:val="000000"/>
+          <w:sz w:val="22"/>
+          <w:szCs w:val="22"/>
+        </w:rPr>
+        <w:t>Pré-condições</w:t>
+      </w:r>
+      <w:r>
+        <w:rPr>
+          <w:rFonts w:ascii="Arial" w:hAnsi="Arial" w:cs="Arial"/>
+          <w:color w:val="000000"/>
+          <w:sz w:val="22"/>
+          <w:szCs w:val="22"/>
+        </w:rPr>
+        <w:t>: Ter o site aberto na página de outros User</w:t>
+      </w:r>
+    </w:p>
+    <w:p>
+      <w:pPr>
+        <w:pStyle w:val="NormalWeb"/>
+        <w:numPr>
+          <w:ilvl w:val="1"/>
+          <w:numId w:val="3"/>
+        </w:numPr>
+        <w:spacing w:before="0" w:beforeAutospacing="0" w:after="0" w:afterAutospacing="0"/>
+        <w:textAlignment w:val="baseline"/>
+        <w:rPr>
+          <w:rFonts w:ascii="Arial" w:hAnsi="Arial" w:cs="Arial"/>
+          <w:color w:val="000000"/>
+          <w:sz w:val="22"/>
+          <w:szCs w:val="22"/>
+        </w:rPr>
+      </w:pPr>
+      <w:r>
+        <w:rPr>
+          <w:rFonts w:ascii="Arial" w:hAnsi="Arial" w:cs="Arial"/>
+          <w:color w:val="000000"/>
+          <w:sz w:val="22"/>
+          <w:szCs w:val="22"/>
+        </w:rPr>
+        <w:t>Sub-tasks </w:t>
+      </w:r>
+    </w:p>
+    <w:p>
+      <w:pPr>
+        <w:pStyle w:val="NormalWeb"/>
+        <w:numPr>
+          <w:ilvl w:val="1"/>
+          <w:numId w:val="3"/>
+        </w:numPr>
+        <w:spacing w:before="0" w:beforeAutospacing="0" w:after="0" w:afterAutospacing="0"/>
+        <w:textAlignment w:val="baseline"/>
+        <w:rPr>
+          <w:rFonts w:ascii="Arial" w:hAnsi="Arial" w:cs="Arial"/>
+          <w:color w:val="000000"/>
+          <w:sz w:val="22"/>
+          <w:szCs w:val="22"/>
+        </w:rPr>
+      </w:pPr>
+      <w:r>
+        <w:rPr>
+          <w:rFonts w:ascii="Arial" w:hAnsi="Arial" w:cs="Arial"/>
+          <w:color w:val="000000"/>
+          <w:sz w:val="22"/>
+          <w:szCs w:val="22"/>
+        </w:rPr>
+        <w:t>Exceções: já está subscrito </w:t>
+      </w:r>
+    </w:p>
+    <w:p>
+      <w:pPr>
+        <w:pStyle w:val="NormalWeb"/>
+        <w:numPr>
+          <w:ilvl w:val="1"/>
+          <w:numId w:val="3"/>
+        </w:numPr>
+        <w:spacing w:before="0" w:beforeAutospacing="0" w:after="0" w:afterAutospacing="0"/>
+        <w:textAlignment w:val="baseline"/>
+        <w:rPr>
+          <w:rFonts w:ascii="Arial" w:hAnsi="Arial" w:cs="Arial"/>
+          <w:color w:val="000000"/>
+          <w:sz w:val="22"/>
+          <w:szCs w:val="22"/>
+        </w:rPr>
+      </w:pPr>
+      <w:r>
+        <w:rPr>
+          <w:rFonts w:ascii="Arial" w:hAnsi="Arial" w:cs="Arial"/>
+          <w:color w:val="000000"/>
+          <w:sz w:val="22"/>
+          <w:szCs w:val="22"/>
+        </w:rPr>
+        <w:t>Ação de duração média (2-5 min)</w:t>
+      </w:r>
+    </w:p>
+    <w:p>
+      <w:pPr>
+        <w:pStyle w:val="NormalWeb"/>
+        <w:numPr>
+          <w:ilvl w:val="1"/>
+          <w:numId w:val="3"/>
+        </w:numPr>
+        <w:spacing w:before="0" w:beforeAutospacing="0" w:after="0" w:afterAutospacing="0"/>
+        <w:textAlignment w:val="baseline"/>
+        <w:rPr>
+          <w:rFonts w:ascii="Arial" w:hAnsi="Arial" w:cs="Arial"/>
+          <w:color w:val="000000"/>
+          <w:sz w:val="22"/>
+          <w:szCs w:val="22"/>
+        </w:rPr>
+      </w:pPr>
+      <w:r>
+        <w:rPr>
+          <w:rFonts w:ascii="Arial" w:hAnsi="Arial" w:cs="Arial"/>
+          <w:color w:val="000000"/>
+          <w:sz w:val="22"/>
+          <w:szCs w:val="22"/>
+        </w:rPr>
+        <w:t xml:space="preserve">Muito </w:t>
+      </w:r>
+      <w:r>
+        <w:rPr>
+          <w:rFonts w:ascii="Arial" w:hAnsi="Arial" w:cs="Arial"/>
+          <w:color w:val="000000"/>
+          <w:sz w:val="22"/>
+          <w:szCs w:val="22"/>
+        </w:rPr>
+        <w:t>u</w:t>
+      </w:r>
+      <w:r>
+        <w:rPr>
+          <w:rFonts w:ascii="Arial" w:hAnsi="Arial" w:cs="Arial"/>
+          <w:color w:val="000000"/>
+          <w:sz w:val="22"/>
+          <w:szCs w:val="22"/>
+        </w:rPr>
+        <w:t>sada</w:t>
+      </w:r>
+    </w:p>
+    <w:p>
+      <w:pPr>
+        <w:pStyle w:val="NormalWeb"/>
+        <w:spacing w:before="0" w:beforeAutospacing="0" w:after="0" w:afterAutospacing="0"/>
+        <w:textAlignment w:val="baseline"/>
+        <w:rPr>
+          <w:rFonts w:ascii="Arial" w:hAnsi="Arial" w:cs="Arial"/>
+          <w:color w:val="000000"/>
+          <w:sz w:val="22"/>
+          <w:szCs w:val="22"/>
+        </w:rPr>
+      </w:pPr>
+    </w:p>
+    <w:p>
+      <w:pPr>
+        <w:pStyle w:val="NormalWeb"/>
+        <w:numPr>
+          <w:ilvl w:val="0"/>
+          <w:numId w:val="3"/>
+        </w:numPr>
+        <w:spacing w:before="0" w:beforeAutospacing="0" w:after="0" w:afterAutospacing="0"/>
+        <w:textAlignment w:val="baseline"/>
+        <w:rPr>
+          <w:rFonts w:ascii="Arial" w:hAnsi="Arial" w:cs="Arial"/>
+          <w:color w:val="000000"/>
+          <w:sz w:val="22"/>
+          <w:szCs w:val="22"/>
+          <w:u w:val="single"/>
+        </w:rPr>
+      </w:pPr>
+      <w:r>
+        <w:rPr>
+          <w:rFonts w:ascii="Arial" w:hAnsi="Arial" w:cs="Arial"/>
+          <w:color w:val="000000"/>
+          <w:sz w:val="22"/>
+          <w:szCs w:val="22"/>
+          <w:u w:val="single"/>
+        </w:rPr>
+        <w:t>Fazer Rota de Viagem </w:t>
+      </w:r>
+    </w:p>
+    <w:p>
+      <w:pPr>
+        <w:pStyle w:val="NormalWeb"/>
+        <w:numPr>
+          <w:ilvl w:val="1"/>
+          <w:numId w:val="3"/>
+        </w:numPr>
+        <w:spacing w:before="0" w:beforeAutospacing="0" w:after="0" w:afterAutospacing="0"/>
+        <w:textAlignment w:val="baseline"/>
+        <w:rPr>
+          <w:rFonts w:ascii="Arial" w:hAnsi="Arial" w:cs="Arial"/>
+          <w:color w:val="000000"/>
+          <w:sz w:val="22"/>
+          <w:szCs w:val="22"/>
+        </w:rPr>
+      </w:pPr>
+      <w:r>
+        <w:rPr>
+          <w:rFonts w:ascii="Arial" w:hAnsi="Arial" w:cs="Arial"/>
+          <w:color w:val="000000"/>
+          <w:sz w:val="22"/>
+          <w:szCs w:val="22"/>
+        </w:rPr>
+        <w:t>Objetivo: Fazer Rota de Viagem entre 2 a mais pontos</w:t>
+      </w:r>
+    </w:p>
+    <w:p>
+      <w:pPr>
+        <w:pStyle w:val="NormalWeb"/>
+        <w:numPr>
+          <w:ilvl w:val="1"/>
+          <w:numId w:val="3"/>
+        </w:numPr>
+        <w:spacing w:before="0" w:beforeAutospacing="0" w:after="0" w:afterAutospacing="0"/>
+        <w:textAlignment w:val="baseline"/>
+        <w:rPr>
+          <w:rFonts w:ascii="Arial" w:hAnsi="Arial" w:cs="Arial"/>
+          <w:color w:val="000000"/>
+          <w:sz w:val="22"/>
+          <w:szCs w:val="22"/>
+        </w:rPr>
+      </w:pPr>
+      <w:r>
+        <w:rPr>
+          <w:rFonts w:ascii="Arial" w:hAnsi="Arial" w:cs="Arial"/>
+          <w:color w:val="000000"/>
+          <w:sz w:val="22"/>
+          <w:szCs w:val="22"/>
+        </w:rPr>
+        <w:t>Pré-condições</w:t>
+      </w:r>
+      <w:r>
+        <w:rPr>
+          <w:rFonts w:ascii="Arial" w:hAnsi="Arial" w:cs="Arial"/>
+          <w:color w:val="000000"/>
+          <w:sz w:val="22"/>
+          <w:szCs w:val="22"/>
+        </w:rPr>
+        <w:t>: Ter o site aberto</w:t>
+      </w:r>
+    </w:p>
+    <w:p>
+      <w:pPr>
+        <w:pStyle w:val="NormalWeb"/>
+        <w:numPr>
+          <w:ilvl w:val="1"/>
+          <w:numId w:val="3"/>
+        </w:numPr>
+        <w:spacing w:before="0" w:beforeAutospacing="0" w:after="0" w:afterAutospacing="0"/>
+        <w:textAlignment w:val="baseline"/>
+        <w:rPr>
+          <w:rFonts w:ascii="Arial" w:hAnsi="Arial" w:cs="Arial"/>
+          <w:color w:val="000000"/>
+          <w:sz w:val="22"/>
+          <w:szCs w:val="22"/>
+        </w:rPr>
+      </w:pPr>
+      <w:r>
+        <w:rPr>
+          <w:rFonts w:ascii="Arial" w:hAnsi="Arial" w:cs="Arial"/>
+          <w:color w:val="000000"/>
+          <w:sz w:val="22"/>
+          <w:szCs w:val="22"/>
+        </w:rPr>
+        <w:t>Sub-tasks</w:t>
+      </w:r>
+      <w:r>
+        <w:rPr>
+          <w:rFonts w:ascii="Arial" w:hAnsi="Arial" w:cs="Arial"/>
+          <w:color w:val="000000"/>
+          <w:sz w:val="22"/>
+          <w:szCs w:val="22"/>
+        </w:rPr>
+        <w:t>:</w:t>
+      </w:r>
+      <w:r>
+        <w:rPr>
+          <w:rFonts w:ascii="Arial" w:hAnsi="Arial" w:cs="Arial"/>
+          <w:color w:val="000000"/>
+          <w:sz w:val="22"/>
+          <w:szCs w:val="22"/>
+        </w:rPr>
+        <w:t xml:space="preserve"> Escolher os pontos de interesse</w:t>
+      </w:r>
+    </w:p>
+    <w:p>
+      <w:pPr>
+        <w:pStyle w:val="NormalWeb"/>
+        <w:numPr>
+          <w:ilvl w:val="1"/>
+          <w:numId w:val="3"/>
+        </w:numPr>
+        <w:spacing w:before="0" w:beforeAutospacing="0" w:after="0" w:afterAutospacing="0"/>
+        <w:textAlignment w:val="baseline"/>
+        <w:rPr>
+          <w:rFonts w:ascii="Arial" w:hAnsi="Arial" w:cs="Arial"/>
+          <w:color w:val="000000"/>
+          <w:sz w:val="22"/>
+          <w:szCs w:val="22"/>
+        </w:rPr>
+      </w:pPr>
+      <w:r>
+        <w:rPr>
+          <w:rFonts w:ascii="Arial" w:hAnsi="Arial" w:cs="Arial"/>
+          <w:color w:val="000000"/>
+          <w:sz w:val="22"/>
+          <w:szCs w:val="22"/>
+        </w:rPr>
+        <w:t>Exceções: </w:t>
+      </w:r>
+    </w:p>
+    <w:p>
+      <w:pPr>
+        <w:pStyle w:val="NormalWeb"/>
+        <w:numPr>
+          <w:ilvl w:val="1"/>
+          <w:numId w:val="3"/>
+        </w:numPr>
+        <w:spacing w:before="0" w:beforeAutospacing="0" w:after="0" w:afterAutospacing="0"/>
+        <w:textAlignment w:val="baseline"/>
+        <w:rPr>
+          <w:rFonts w:ascii="Arial" w:hAnsi="Arial" w:cs="Arial"/>
+          <w:color w:val="000000"/>
+          <w:sz w:val="22"/>
+          <w:szCs w:val="22"/>
+        </w:rPr>
+      </w:pPr>
+      <w:r>
+        <w:rPr>
+          <w:rFonts w:ascii="Arial" w:hAnsi="Arial" w:cs="Arial"/>
+          <w:color w:val="000000"/>
+          <w:sz w:val="22"/>
+          <w:szCs w:val="22"/>
+        </w:rPr>
+        <w:t>Ação de duração média (5-10 min)</w:t>
+      </w:r>
+    </w:p>
+    <w:p>
+      <w:pPr>
+        <w:pStyle w:val="NormalWeb"/>
+        <w:numPr>
+          <w:ilvl w:val="1"/>
+          <w:numId w:val="3"/>
+        </w:numPr>
+        <w:spacing w:before="0" w:beforeAutospacing="0" w:after="0" w:afterAutospacing="0"/>
+        <w:textAlignment w:val="baseline"/>
+        <w:rPr>
+          <w:rFonts w:ascii="Arial" w:hAnsi="Arial" w:cs="Arial"/>
+          <w:color w:val="000000"/>
+          <w:sz w:val="22"/>
+          <w:szCs w:val="22"/>
+        </w:rPr>
+      </w:pPr>
+      <w:r>
+        <w:rPr>
+          <w:rFonts w:ascii="Arial" w:hAnsi="Arial" w:cs="Arial"/>
+          <w:color w:val="000000"/>
+          <w:sz w:val="22"/>
+          <w:szCs w:val="22"/>
+        </w:rPr>
+        <w:t xml:space="preserve">Uso </w:t>
+      </w:r>
+      <w:r>
+        <w:rPr>
+          <w:rFonts w:ascii="Arial" w:hAnsi="Arial" w:cs="Arial"/>
+          <w:color w:val="000000"/>
+          <w:sz w:val="22"/>
+          <w:szCs w:val="22"/>
+        </w:rPr>
+        <w:t>m</w:t>
+      </w:r>
+      <w:r>
+        <w:rPr>
+          <w:rFonts w:ascii="Arial" w:hAnsi="Arial" w:cs="Arial"/>
+          <w:color w:val="000000"/>
+          <w:sz w:val="22"/>
+          <w:szCs w:val="22"/>
+        </w:rPr>
+        <w:t>édio</w:t>
+      </w:r>
+    </w:p>
+    <w:p>
+      <w:pPr>
         <w:spacing w:after="240"/>
         <w:rPr>
           <w:rFonts w:ascii="Arial" w:hAnsi="Arial"/>
@@ -1499,24 +2950,187 @@
           <w:lang w:val="pt-PT"/>
         </w:rPr>
       </w:pPr>
-      <w:r>
-        <w:rPr>
-          <w:rFonts w:ascii="Arial" w:hAnsi="Arial"/>
-          <w:sz w:val="22"/>
-          <w:szCs w:val="22"/>
-          <w:lang w:val="pt-PT"/>
-        </w:rPr>
-        <w:t>A</w:t>
-      </w:r>
     </w:p>
     <w:p>
       <w:pPr>
         <w:spacing w:after="240"/>
         <w:rPr>
           <w:rFonts w:ascii="Arial" w:hAnsi="Arial"/>
-          <w:sz w:val="22"/>
-          <w:szCs w:val="22"/>
-          <w:lang w:val="pt-PT"/>
+          <w:b/>
+          <w:bCs/>
+          <w:lang w:val="pt-PT"/>
+        </w:rPr>
+      </w:pPr>
+      <w:r>
+        <w:rPr>
+          <w:rFonts w:ascii="Arial" w:hAnsi="Arial"/>
+          <w:b/>
+          <w:bCs/>
+          <w:lang w:val="pt-PT"/>
+        </w:rPr>
+        <w:t>Cenários</w:t>
+      </w:r>
+    </w:p>
+    <w:p>
+      <w:pPr>
+        <w:pStyle w:val="NormalWeb"/>
+        <w:numPr>
+          <w:ilvl w:val="0"/>
+          <w:numId w:val="4"/>
+        </w:numPr>
+        <w:spacing w:before="240" w:beforeAutospacing="0" w:after="240" w:afterAutospacing="0"/>
+        <w:textAlignment w:val="baseline"/>
+        <w:rPr>
+          <w:rFonts w:ascii="Arial" w:hAnsi="Arial" w:cs="Arial"/>
+          <w:color w:val="000000"/>
+          <w:sz w:val="22"/>
+          <w:szCs w:val="22"/>
+        </w:rPr>
+      </w:pPr>
+      <w:r>
+        <w:rPr>
+          <w:rFonts w:ascii="Arial" w:hAnsi="Arial" w:cs="Arial"/>
+          <w:color w:val="000000"/>
+          <w:sz w:val="22"/>
+          <w:szCs w:val="22"/>
+        </w:rPr>
+        <w:t xml:space="preserve">Pesquisar os restaurantes </w:t>
+      </w:r>
+      <w:r>
+        <w:rPr>
+          <w:rFonts w:ascii="Arial" w:hAnsi="Arial" w:cs="Arial"/>
+          <w:color w:val="000000"/>
+          <w:sz w:val="22"/>
+          <w:szCs w:val="22"/>
+        </w:rPr>
+        <w:t xml:space="preserve">da FCT no Monte da Caparica, </w:t>
+      </w:r>
+      <w:r>
+        <w:rPr>
+          <w:rFonts w:ascii="Arial" w:hAnsi="Arial" w:cs="Arial"/>
+          <w:color w:val="000000"/>
+          <w:sz w:val="22"/>
+          <w:szCs w:val="22"/>
+        </w:rPr>
+        <w:t>com esplanada e pouco ruído</w:t>
+      </w:r>
+    </w:p>
+    <w:p>
+      <w:pPr>
+        <w:pStyle w:val="NormalWeb"/>
+        <w:numPr>
+          <w:ilvl w:val="0"/>
+          <w:numId w:val="4"/>
+        </w:numPr>
+        <w:spacing w:before="240" w:beforeAutospacing="0" w:after="240" w:afterAutospacing="0"/>
+        <w:textAlignment w:val="baseline"/>
+        <w:rPr>
+          <w:rFonts w:ascii="Arial" w:hAnsi="Arial" w:cs="Arial"/>
+          <w:color w:val="000000"/>
+          <w:sz w:val="22"/>
+          <w:szCs w:val="22"/>
+        </w:rPr>
+      </w:pPr>
+      <w:r>
+        <w:rPr>
+          <w:rFonts w:ascii="Arial" w:hAnsi="Arial" w:cs="Arial"/>
+          <w:color w:val="000000"/>
+          <w:sz w:val="22"/>
+          <w:szCs w:val="22"/>
+        </w:rPr>
+        <w:t xml:space="preserve">Adicionar o Café do </w:t>
+      </w:r>
+      <w:r>
+        <w:rPr>
+          <w:rFonts w:ascii="Arial" w:hAnsi="Arial" w:cs="Arial"/>
+          <w:color w:val="000000"/>
+          <w:sz w:val="22"/>
+          <w:szCs w:val="22"/>
+        </w:rPr>
+        <w:t xml:space="preserve">Zé </w:t>
+      </w:r>
+      <w:r>
+        <w:rPr>
+          <w:rFonts w:ascii="Arial" w:hAnsi="Arial" w:cs="Arial"/>
+          <w:color w:val="000000"/>
+          <w:sz w:val="22"/>
+          <w:szCs w:val="22"/>
+        </w:rPr>
+        <w:t>no Edificio 2 da FCT no Monte da Caparica</w:t>
+      </w:r>
+      <w:r>
+        <w:rPr>
+          <w:rFonts w:ascii="Arial" w:hAnsi="Arial" w:cs="Arial"/>
+          <w:color w:val="000000"/>
+          <w:sz w:val="22"/>
+          <w:szCs w:val="22"/>
+        </w:rPr>
+        <w:t>, adicionar aos favoritos e adicionar um comentário</w:t>
+      </w:r>
+    </w:p>
+    <w:p>
+      <w:pPr>
+        <w:pStyle w:val="NormalWeb"/>
+        <w:numPr>
+          <w:ilvl w:val="0"/>
+          <w:numId w:val="4"/>
+        </w:numPr>
+        <w:spacing w:before="240" w:beforeAutospacing="0" w:after="240" w:afterAutospacing="0"/>
+        <w:textAlignment w:val="baseline"/>
+        <w:rPr>
+          <w:rFonts w:ascii="Arial" w:hAnsi="Arial" w:cs="Arial"/>
+          <w:color w:val="000000"/>
+          <w:sz w:val="22"/>
+          <w:szCs w:val="22"/>
+        </w:rPr>
+      </w:pPr>
+      <w:r>
+        <w:rPr>
+          <w:rFonts w:ascii="Arial" w:hAnsi="Arial" w:cs="Arial"/>
+          <w:color w:val="000000"/>
+          <w:sz w:val="22"/>
+          <w:szCs w:val="22"/>
+        </w:rPr>
+        <w:t>Subscrever o user Camões</w:t>
+      </w:r>
+      <w:r>
+        <w:rPr>
+          <w:rFonts w:ascii="Arial" w:hAnsi="Arial" w:cs="Arial"/>
+          <w:color w:val="000000"/>
+          <w:sz w:val="22"/>
+          <w:szCs w:val="22"/>
+        </w:rPr>
+        <w:t>,</w:t>
+      </w:r>
+      <w:r>
+        <w:rPr>
+          <w:rFonts w:ascii="Arial" w:hAnsi="Arial" w:cs="Arial"/>
+          <w:color w:val="000000"/>
+          <w:sz w:val="22"/>
+          <w:szCs w:val="22"/>
+        </w:rPr>
+        <w:t xml:space="preserve"> ver os seus locais favoritos</w:t>
+      </w:r>
+      <w:r>
+        <w:rPr>
+          <w:rFonts w:ascii="Arial" w:hAnsi="Arial" w:cs="Arial"/>
+          <w:color w:val="000000"/>
+          <w:sz w:val="22"/>
+          <w:szCs w:val="22"/>
+        </w:rPr>
+        <w:t xml:space="preserve"> e perguntar qual é o seu local favorito</w:t>
+      </w:r>
+    </w:p>
+    <w:p>
+      <w:pPr>
+        <w:pStyle w:val="NormalWeb"/>
+        <w:spacing w:before="240" w:beforeAutospacing="0" w:after="240" w:afterAutospacing="0"/>
+        <w:textAlignment w:val="baseline"/>
+        <w:rPr>
+          <w:rFonts w:ascii="Arial" w:hAnsi="Arial" w:cs="Arial"/>
+          <w:color w:val="000000"/>
+          <w:sz w:val="22"/>
+          <w:szCs w:val="22"/>
         </w:rPr>
       </w:pPr>
     </w:p>
@@ -1537,7 +3151,7 @@
           <w:bCs/>
           <w:lang w:val="pt-PT"/>
         </w:rPr>
-        <w:t>Cenários</w:t>
+        <w:t>Conclusões do Questionário</w:t>
       </w:r>
     </w:p>
     <w:p>
@@ -1550,15 +3164,6 @@
           <w:lang w:val="pt-PT"/>
         </w:rPr>
       </w:pPr>
-      <w:r>
-        <w:rPr>
-          <w:rFonts w:ascii="Arial" w:hAnsi="Arial"/>
-          <w:sz w:val="22"/>
-          <w:szCs w:val="22"/>
-          <w:lang w:val="pt-PT"/>
-        </w:rPr>
-        <w:t>A</w:t>
-      </w:r>
     </w:p>
     <w:p>
       <w:pPr>
@@ -1734,6 +3339,155 @@
     </w:lvl>
   </w:abstractNum>
   <w:abstractNum w:abstractNumId="1" w15:restartNumberingAfterBreak="0">
+    <w:nsid w:val="15EF1C21"/>
+    <w:multiLevelType w:val="multilevel"/>
+    <w:tmpl w:val="9B60384E"/>
+    <w:lvl w:ilvl="0">
+      <w:start w:val="1"/>
+      <w:numFmt w:val="bullet"/>
+      <w:lvlText w:val=""/>
+      <w:lvlJc w:val="left"/>
+      <w:pPr>
+        <w:tabs>
+          <w:tab w:val="num" w:pos="720"/>
+        </w:tabs>
+        <w:ind w:left="720" w:hanging="360"/>
+      </w:pPr>
+      <w:rPr>
+        <w:rFonts w:ascii="Symbol" w:hAnsi="Symbol" w:hint="default"/>
+        <w:sz w:val="20"/>
+      </w:rPr>
+    </w:lvl>
+    <w:lvl w:ilvl="1" w:tentative="1">
+      <w:start w:val="1"/>
+      <w:numFmt w:val="bullet"/>
+      <w:lvlText w:val="o"/>
+      <w:lvlJc w:val="left"/>
+      <w:pPr>
+        <w:tabs>
+          <w:tab w:val="num" w:pos="1440"/>
+        </w:tabs>
+        <w:ind w:left="1440" w:hanging="360"/>
+      </w:pPr>
+      <w:rPr>
+        <w:rFonts w:ascii="Courier New" w:hAnsi="Courier New" w:hint="default"/>
+        <w:sz w:val="20"/>
+      </w:rPr>
+    </w:lvl>
+    <w:lvl w:ilvl="2" w:tentative="1">
+      <w:start w:val="1"/>
+      <w:numFmt w:val="bullet"/>
+      <w:lvlText w:val=""/>
+      <w:lvlJc w:val="left"/>
+      <w:pPr>
+        <w:tabs>
+          <w:tab w:val="num" w:pos="2160"/>
+        </w:tabs>
+        <w:ind w:left="2160" w:hanging="360"/>
+      </w:pPr>
+      <w:rPr>
+        <w:rFonts w:ascii="Wingdings" w:hAnsi="Wingdings" w:hint="default"/>
+        <w:sz w:val="20"/>
+      </w:rPr>
+    </w:lvl>
+    <w:lvl w:ilvl="3" w:tentative="1">
+      <w:start w:val="1"/>
+      <w:numFmt w:val="bullet"/>
+      <w:lvlText w:val=""/>
+      <w:lvlJc w:val="left"/>
+      <w:pPr>
+        <w:tabs>
+          <w:tab w:val="num" w:pos="2880"/>
+        </w:tabs>
+        <w:ind w:left="2880" w:hanging="360"/>
+      </w:pPr>
+      <w:rPr>
+        <w:rFonts w:ascii="Wingdings" w:hAnsi="Wingdings" w:hint="default"/>
+        <w:sz w:val="20"/>
+      </w:rPr>
+    </w:lvl>
+    <w:lvl w:ilvl="4" w:tentative="1">
+      <w:start w:val="1"/>
+      <w:numFmt w:val="bullet"/>
+      <w:lvlText w:val=""/>
+      <w:lvlJc w:val="left"/>
+      <w:pPr>
+        <w:tabs>
+          <w:tab w:val="num" w:pos="3600"/>
+        </w:tabs>
+        <w:ind w:left="3600" w:hanging="360"/>
+      </w:pPr>
+      <w:rPr>
+        <w:rFonts w:ascii="Wingdings" w:hAnsi="Wingdings" w:hint="default"/>
+        <w:sz w:val="20"/>
+      </w:rPr>
+    </w:lvl>
+    <w:lvl w:ilvl="5" w:tentative="1">
+      <w:start w:val="1"/>
+      <w:numFmt w:val="bullet"/>
+      <w:lvlText w:val=""/>
+      <w:lvlJc w:val="left"/>
+      <w:pPr>
+        <w:tabs>
+          <w:tab w:val="num" w:pos="4320"/>
+        </w:tabs>
+        <w:ind w:left="4320" w:hanging="360"/>
+      </w:pPr>
+      <w:rPr>
+        <w:rFonts w:ascii="Wingdings" w:hAnsi="Wingdings" w:hint="default"/>
+        <w:sz w:val="20"/>
+      </w:rPr>
+    </w:lvl>
+    <w:lvl w:ilvl="6" w:tentative="1">
+      <w:start w:val="1"/>
+      <w:numFmt w:val="bullet"/>
+      <w:lvlText w:val=""/>
+      <w:lvlJc w:val="left"/>
+      <w:pPr>
+        <w:tabs>
+          <w:tab w:val="num" w:pos="5040"/>
+        </w:tabs>
+        <w:ind w:left="5040" w:hanging="360"/>
+      </w:pPr>
+      <w:rPr>
+        <w:rFonts w:ascii="Wingdings" w:hAnsi="Wingdings" w:hint="default"/>
+        <w:sz w:val="20"/>
+      </w:rPr>
+    </w:lvl>
+    <w:lvl w:ilvl="7" w:tentative="1">
+      <w:start w:val="1"/>
+      <w:numFmt w:val="bullet"/>
+      <w:lvlText w:val=""/>
+      <w:lvlJc w:val="left"/>
+      <w:pPr>
+        <w:tabs>
+          <w:tab w:val="num" w:pos="5760"/>
+        </w:tabs>
+        <w:ind w:left="5760" w:hanging="360"/>
+      </w:pPr>
+      <w:rPr>
+        <w:rFonts w:ascii="Wingdings" w:hAnsi="Wingdings" w:hint="default"/>
+        <w:sz w:val="20"/>
+      </w:rPr>
+    </w:lvl>
+    <w:lvl w:ilvl="8" w:tentative="1">
+      <w:start w:val="1"/>
+      <w:numFmt w:val="bullet"/>
+      <w:lvlText w:val=""/>
+      <w:lvlJc w:val="left"/>
+      <w:pPr>
+        <w:tabs>
+          <w:tab w:val="num" w:pos="6480"/>
+        </w:tabs>
+        <w:ind w:left="6480" w:hanging="360"/>
+      </w:pPr>
+      <w:rPr>
+        <w:rFonts w:ascii="Wingdings" w:hAnsi="Wingdings" w:hint="default"/>
+        <w:sz w:val="20"/>
+      </w:rPr>
+    </w:lvl>
+  </w:abstractNum>
+  <w:abstractNum w:abstractNumId="2" w15:restartNumberingAfterBreak="0">
     <w:nsid w:val="178C19DB"/>
     <w:multiLevelType w:val="hybridMultilevel"/>
     <w:tmpl w:val="279834B8"/>
@@ -1846,11 +3600,470 @@
       </w:rPr>
     </w:lvl>
   </w:abstractNum>
+  <w:abstractNum w:abstractNumId="3" w15:restartNumberingAfterBreak="0">
+    <w:nsid w:val="31D32835"/>
+    <w:multiLevelType w:val="multilevel"/>
+    <w:tmpl w:val="8B387BD8"/>
+    <w:lvl w:ilvl="0">
+      <w:start w:val="1"/>
+      <w:numFmt w:val="bullet"/>
+      <w:lvlText w:val=""/>
+      <w:lvlJc w:val="left"/>
+      <w:pPr>
+        <w:tabs>
+          <w:tab w:val="num" w:pos="720"/>
+        </w:tabs>
+        <w:ind w:left="720" w:hanging="360"/>
+      </w:pPr>
+      <w:rPr>
+        <w:rFonts w:ascii="Symbol" w:hAnsi="Symbol" w:hint="default"/>
+        <w:sz w:val="20"/>
+      </w:rPr>
+    </w:lvl>
+    <w:lvl w:ilvl="1" w:tentative="1">
+      <w:start w:val="1"/>
+      <w:numFmt w:val="bullet"/>
+      <w:lvlText w:val="o"/>
+      <w:lvlJc w:val="left"/>
+      <w:pPr>
+        <w:tabs>
+          <w:tab w:val="num" w:pos="1440"/>
+        </w:tabs>
+        <w:ind w:left="1440" w:hanging="360"/>
+      </w:pPr>
+      <w:rPr>
+        <w:rFonts w:ascii="Courier New" w:hAnsi="Courier New" w:hint="default"/>
+        <w:sz w:val="20"/>
+      </w:rPr>
+    </w:lvl>
+    <w:lvl w:ilvl="2" w:tentative="1">
+      <w:start w:val="1"/>
+      <w:numFmt w:val="bullet"/>
+      <w:lvlText w:val=""/>
+      <w:lvlJc w:val="left"/>
+      <w:pPr>
+        <w:tabs>
+          <w:tab w:val="num" w:pos="2160"/>
+        </w:tabs>
+        <w:ind w:left="2160" w:hanging="360"/>
+      </w:pPr>
+      <w:rPr>
+        <w:rFonts w:ascii="Wingdings" w:hAnsi="Wingdings" w:hint="default"/>
+        <w:sz w:val="20"/>
+      </w:rPr>
+    </w:lvl>
+    <w:lvl w:ilvl="3" w:tentative="1">
+      <w:start w:val="1"/>
+      <w:numFmt w:val="bullet"/>
+      <w:lvlText w:val=""/>
+      <w:lvlJc w:val="left"/>
+      <w:pPr>
+        <w:tabs>
+          <w:tab w:val="num" w:pos="2880"/>
+        </w:tabs>
+        <w:ind w:left="2880" w:hanging="360"/>
+      </w:pPr>
+      <w:rPr>
+        <w:rFonts w:ascii="Wingdings" w:hAnsi="Wingdings" w:hint="default"/>
+        <w:sz w:val="20"/>
+      </w:rPr>
+    </w:lvl>
+    <w:lvl w:ilvl="4" w:tentative="1">
+      <w:start w:val="1"/>
+      <w:numFmt w:val="bullet"/>
+      <w:lvlText w:val=""/>
+      <w:lvlJc w:val="left"/>
+      <w:pPr>
+        <w:tabs>
+          <w:tab w:val="num" w:pos="3600"/>
+        </w:tabs>
+        <w:ind w:left="3600" w:hanging="360"/>
+      </w:pPr>
+      <w:rPr>
+        <w:rFonts w:ascii="Wingdings" w:hAnsi="Wingdings" w:hint="default"/>
+        <w:sz w:val="20"/>
+      </w:rPr>
+    </w:lvl>
+    <w:lvl w:ilvl="5" w:tentative="1">
+      <w:start w:val="1"/>
+      <w:numFmt w:val="bullet"/>
+      <w:lvlText w:val=""/>
+      <w:lvlJc w:val="left"/>
+      <w:pPr>
+        <w:tabs>
+          <w:tab w:val="num" w:pos="4320"/>
+        </w:tabs>
+        <w:ind w:left="4320" w:hanging="360"/>
+      </w:pPr>
+      <w:rPr>
+        <w:rFonts w:ascii="Wingdings" w:hAnsi="Wingdings" w:hint="default"/>
+        <w:sz w:val="20"/>
+      </w:rPr>
+    </w:lvl>
+    <w:lvl w:ilvl="6" w:tentative="1">
+      <w:start w:val="1"/>
+      <w:numFmt w:val="bullet"/>
+      <w:lvlText w:val=""/>
+      <w:lvlJc w:val="left"/>
+      <w:pPr>
+        <w:tabs>
+          <w:tab w:val="num" w:pos="5040"/>
+        </w:tabs>
+        <w:ind w:left="5040" w:hanging="360"/>
+      </w:pPr>
+      <w:rPr>
+        <w:rFonts w:ascii="Wingdings" w:hAnsi="Wingdings" w:hint="default"/>
+        <w:sz w:val="20"/>
+      </w:rPr>
+    </w:lvl>
+    <w:lvl w:ilvl="7" w:tentative="1">
+      <w:start w:val="1"/>
+      <w:numFmt w:val="bullet"/>
+      <w:lvlText w:val=""/>
+      <w:lvlJc w:val="left"/>
+      <w:pPr>
+        <w:tabs>
+          <w:tab w:val="num" w:pos="5760"/>
+        </w:tabs>
+        <w:ind w:left="5760" w:hanging="360"/>
+      </w:pPr>
+      <w:rPr>
+        <w:rFonts w:ascii="Wingdings" w:hAnsi="Wingdings" w:hint="default"/>
+        <w:sz w:val="20"/>
+      </w:rPr>
+    </w:lvl>
+    <w:lvl w:ilvl="8" w:tentative="1">
+      <w:start w:val="1"/>
+      <w:numFmt w:val="bullet"/>
+      <w:lvlText w:val=""/>
+      <w:lvlJc w:val="left"/>
+      <w:pPr>
+        <w:tabs>
+          <w:tab w:val="num" w:pos="6480"/>
+        </w:tabs>
+        <w:ind w:left="6480" w:hanging="360"/>
+      </w:pPr>
+      <w:rPr>
+        <w:rFonts w:ascii="Wingdings" w:hAnsi="Wingdings" w:hint="default"/>
+        <w:sz w:val="20"/>
+      </w:rPr>
+    </w:lvl>
+  </w:abstractNum>
+  <w:abstractNum w:abstractNumId="4" w15:restartNumberingAfterBreak="0">
+    <w:nsid w:val="47206D37"/>
+    <w:multiLevelType w:val="multilevel"/>
+    <w:tmpl w:val="43522B3A"/>
+    <w:lvl w:ilvl="0">
+      <w:start w:val="1"/>
+      <w:numFmt w:val="bullet"/>
+      <w:lvlText w:val=""/>
+      <w:lvlJc w:val="left"/>
+      <w:pPr>
+        <w:tabs>
+          <w:tab w:val="num" w:pos="720"/>
+        </w:tabs>
+        <w:ind w:left="720" w:hanging="360"/>
+      </w:pPr>
+      <w:rPr>
+        <w:rFonts w:ascii="Symbol" w:hAnsi="Symbol" w:hint="default"/>
+        <w:sz w:val="20"/>
+      </w:rPr>
+    </w:lvl>
+    <w:lvl w:ilvl="1" w:tentative="1">
+      <w:start w:val="1"/>
+      <w:numFmt w:val="bullet"/>
+      <w:lvlText w:val="o"/>
+      <w:lvlJc w:val="left"/>
+      <w:pPr>
+        <w:tabs>
+          <w:tab w:val="num" w:pos="1440"/>
+        </w:tabs>
+        <w:ind w:left="1440" w:hanging="360"/>
+      </w:pPr>
+      <w:rPr>
+        <w:rFonts w:ascii="Courier New" w:hAnsi="Courier New" w:hint="default"/>
+        <w:sz w:val="20"/>
+      </w:rPr>
+    </w:lvl>
+    <w:lvl w:ilvl="2" w:tentative="1">
+      <w:start w:val="1"/>
+      <w:numFmt w:val="bullet"/>
+      <w:lvlText w:val=""/>
+      <w:lvlJc w:val="left"/>
+      <w:pPr>
+        <w:tabs>
+          <w:tab w:val="num" w:pos="2160"/>
+        </w:tabs>
+        <w:ind w:left="2160" w:hanging="360"/>
+      </w:pPr>
+      <w:rPr>
+        <w:rFonts w:ascii="Wingdings" w:hAnsi="Wingdings" w:hint="default"/>
+        <w:sz w:val="20"/>
+      </w:rPr>
+    </w:lvl>
+    <w:lvl w:ilvl="3" w:tentative="1">
+      <w:start w:val="1"/>
+      <w:numFmt w:val="bullet"/>
+      <w:lvlText w:val=""/>
+      <w:lvlJc w:val="left"/>
+      <w:pPr>
+        <w:tabs>
+          <w:tab w:val="num" w:pos="2880"/>
+        </w:tabs>
+        <w:ind w:left="2880" w:hanging="360"/>
+      </w:pPr>
+      <w:rPr>
+        <w:rFonts w:ascii="Wingdings" w:hAnsi="Wingdings" w:hint="default"/>
+        <w:sz w:val="20"/>
+      </w:rPr>
+    </w:lvl>
+    <w:lvl w:ilvl="4" w:tentative="1">
+      <w:start w:val="1"/>
+      <w:numFmt w:val="bullet"/>
+      <w:lvlText w:val=""/>
+      <w:lvlJc w:val="left"/>
+      <w:pPr>
+        <w:tabs>
+          <w:tab w:val="num" w:pos="3600"/>
+        </w:tabs>
+        <w:ind w:left="3600" w:hanging="360"/>
+      </w:pPr>
+      <w:rPr>
+        <w:rFonts w:ascii="Wingdings" w:hAnsi="Wingdings" w:hint="default"/>
+        <w:sz w:val="20"/>
+      </w:rPr>
+    </w:lvl>
+    <w:lvl w:ilvl="5" w:tentative="1">
+      <w:start w:val="1"/>
+      <w:numFmt w:val="bullet"/>
+      <w:lvlText w:val=""/>
+      <w:lvlJc w:val="left"/>
+      <w:pPr>
+        <w:tabs>
+          <w:tab w:val="num" w:pos="4320"/>
+        </w:tabs>
+        <w:ind w:left="4320" w:hanging="360"/>
+      </w:pPr>
+      <w:rPr>
+        <w:rFonts w:ascii="Wingdings" w:hAnsi="Wingdings" w:hint="default"/>
+        <w:sz w:val="20"/>
+      </w:rPr>
+    </w:lvl>
+    <w:lvl w:ilvl="6" w:tentative="1">
+      <w:start w:val="1"/>
+      <w:numFmt w:val="bullet"/>
+      <w:lvlText w:val=""/>
+      <w:lvlJc w:val="left"/>
+      <w:pPr>
+        <w:tabs>
+          <w:tab w:val="num" w:pos="5040"/>
+        </w:tabs>
+        <w:ind w:left="5040" w:hanging="360"/>
+      </w:pPr>
+      <w:rPr>
+        <w:rFonts w:ascii="Wingdings" w:hAnsi="Wingdings" w:hint="default"/>
+        <w:sz w:val="20"/>
+      </w:rPr>
+    </w:lvl>
+    <w:lvl w:ilvl="7" w:tentative="1">
+      <w:start w:val="1"/>
+      <w:numFmt w:val="bullet"/>
+      <w:lvlText w:val=""/>
+      <w:lvlJc w:val="left"/>
+      <w:pPr>
+        <w:tabs>
+          <w:tab w:val="num" w:pos="5760"/>
+        </w:tabs>
+        <w:ind w:left="5760" w:hanging="360"/>
+      </w:pPr>
+      <w:rPr>
+        <w:rFonts w:ascii="Wingdings" w:hAnsi="Wingdings" w:hint="default"/>
+        <w:sz w:val="20"/>
+      </w:rPr>
+    </w:lvl>
+    <w:lvl w:ilvl="8" w:tentative="1">
+      <w:start w:val="1"/>
+      <w:numFmt w:val="bullet"/>
+      <w:lvlText w:val=""/>
+      <w:lvlJc w:val="left"/>
+      <w:pPr>
+        <w:tabs>
+          <w:tab w:val="num" w:pos="6480"/>
+        </w:tabs>
+        <w:ind w:left="6480" w:hanging="360"/>
+      </w:pPr>
+      <w:rPr>
+        <w:rFonts w:ascii="Wingdings" w:hAnsi="Wingdings" w:hint="default"/>
+        <w:sz w:val="20"/>
+      </w:rPr>
+    </w:lvl>
+  </w:abstractNum>
+  <w:abstractNum w:abstractNumId="5" w15:restartNumberingAfterBreak="0">
+    <w:nsid w:val="6F0C01CD"/>
+    <w:multiLevelType w:val="multilevel"/>
+    <w:tmpl w:val="92E873B4"/>
+    <w:lvl w:ilvl="0">
+      <w:start w:val="1"/>
+      <w:numFmt w:val="bullet"/>
+      <w:lvlText w:val=""/>
+      <w:lvlJc w:val="left"/>
+      <w:pPr>
+        <w:tabs>
+          <w:tab w:val="num" w:pos="720"/>
+        </w:tabs>
+        <w:ind w:left="720" w:hanging="360"/>
+      </w:pPr>
+      <w:rPr>
+        <w:rFonts w:ascii="Symbol" w:hAnsi="Symbol" w:hint="default"/>
+        <w:sz w:val="20"/>
+      </w:rPr>
+    </w:lvl>
+    <w:lvl w:ilvl="1">
+      <w:start w:val="1"/>
+      <w:numFmt w:val="bullet"/>
+      <w:lvlText w:val="o"/>
+      <w:lvlJc w:val="left"/>
+      <w:pPr>
+        <w:tabs>
+          <w:tab w:val="num" w:pos="1440"/>
+        </w:tabs>
+        <w:ind w:left="1440" w:hanging="360"/>
+      </w:pPr>
+      <w:rPr>
+        <w:rFonts w:ascii="Courier New" w:hAnsi="Courier New" w:hint="default"/>
+        <w:sz w:val="20"/>
+      </w:rPr>
+    </w:lvl>
+    <w:lvl w:ilvl="2">
+      <w:start w:val="1"/>
+      <w:numFmt w:val="bullet"/>
+      <w:lvlText w:val=""/>
+      <w:lvlJc w:val="left"/>
+      <w:pPr>
+        <w:tabs>
+          <w:tab w:val="num" w:pos="2160"/>
+        </w:tabs>
+        <w:ind w:left="2160" w:hanging="360"/>
+      </w:pPr>
+      <w:rPr>
+        <w:rFonts w:ascii="Wingdings" w:hAnsi="Wingdings" w:hint="default"/>
+        <w:sz w:val="20"/>
+      </w:rPr>
+    </w:lvl>
+    <w:lvl w:ilvl="3" w:tentative="1">
+      <w:start w:val="1"/>
+      <w:numFmt w:val="bullet"/>
+      <w:lvlText w:val=""/>
+      <w:lvlJc w:val="left"/>
+      <w:pPr>
+        <w:tabs>
+          <w:tab w:val="num" w:pos="2880"/>
+        </w:tabs>
+        <w:ind w:left="2880" w:hanging="360"/>
+      </w:pPr>
+      <w:rPr>
+        <w:rFonts w:ascii="Wingdings" w:hAnsi="Wingdings" w:hint="default"/>
+        <w:sz w:val="20"/>
+      </w:rPr>
+    </w:lvl>
+    <w:lvl w:ilvl="4" w:tentative="1">
+      <w:start w:val="1"/>
+      <w:numFmt w:val="bullet"/>
+      <w:lvlText w:val=""/>
+      <w:lvlJc w:val="left"/>
+      <w:pPr>
+        <w:tabs>
+          <w:tab w:val="num" w:pos="3600"/>
+        </w:tabs>
+        <w:ind w:left="3600" w:hanging="360"/>
+      </w:pPr>
+      <w:rPr>
+        <w:rFonts w:ascii="Wingdings" w:hAnsi="Wingdings" w:hint="default"/>
+        <w:sz w:val="20"/>
+      </w:rPr>
+    </w:lvl>
+    <w:lvl w:ilvl="5" w:tentative="1">
+      <w:start w:val="1"/>
+      <w:numFmt w:val="bullet"/>
+      <w:lvlText w:val=""/>
+      <w:lvlJc w:val="left"/>
+      <w:pPr>
+        <w:tabs>
+          <w:tab w:val="num" w:pos="4320"/>
+        </w:tabs>
+        <w:ind w:left="4320" w:hanging="360"/>
+      </w:pPr>
+      <w:rPr>
+        <w:rFonts w:ascii="Wingdings" w:hAnsi="Wingdings" w:hint="default"/>
+        <w:sz w:val="20"/>
+      </w:rPr>
+    </w:lvl>
+    <w:lvl w:ilvl="6" w:tentative="1">
+      <w:start w:val="1"/>
+      <w:numFmt w:val="bullet"/>
+      <w:lvlText w:val=""/>
+      <w:lvlJc w:val="left"/>
+      <w:pPr>
+        <w:tabs>
+          <w:tab w:val="num" w:pos="5040"/>
+        </w:tabs>
+        <w:ind w:left="5040" w:hanging="360"/>
+      </w:pPr>
+      <w:rPr>
+        <w:rFonts w:ascii="Wingdings" w:hAnsi="Wingdings" w:hint="default"/>
+        <w:sz w:val="20"/>
+      </w:rPr>
+    </w:lvl>
+    <w:lvl w:ilvl="7" w:tentative="1">
+      <w:start w:val="1"/>
+      <w:numFmt w:val="bullet"/>
+      <w:lvlText w:val=""/>
+      <w:lvlJc w:val="left"/>
+      <w:pPr>
+        <w:tabs>
+          <w:tab w:val="num" w:pos="5760"/>
+        </w:tabs>
+        <w:ind w:left="5760" w:hanging="360"/>
+      </w:pPr>
+      <w:rPr>
+        <w:rFonts w:ascii="Wingdings" w:hAnsi="Wingdings" w:hint="default"/>
+        <w:sz w:val="20"/>
+      </w:rPr>
+    </w:lvl>
+    <w:lvl w:ilvl="8" w:tentative="1">
+      <w:start w:val="1"/>
+      <w:numFmt w:val="bullet"/>
+      <w:lvlText w:val=""/>
+      <w:lvlJc w:val="left"/>
+      <w:pPr>
+        <w:tabs>
+          <w:tab w:val="num" w:pos="6480"/>
+        </w:tabs>
+        <w:ind w:left="6480" w:hanging="360"/>
+      </w:pPr>
+      <w:rPr>
+        <w:rFonts w:ascii="Wingdings" w:hAnsi="Wingdings" w:hint="default"/>
+        <w:sz w:val="20"/>
+      </w:rPr>
+    </w:lvl>
+  </w:abstractNum>
   <w:num w:numId="1" w16cid:durableId="1371029351">
-    <w:abstractNumId w:val="1"/>
+    <w:abstractNumId w:val="2"/>
   </w:num>
   <w:num w:numId="2" w16cid:durableId="288127928">
     <w:abstractNumId w:val="0"/>
+  </w:num>
+  <w:num w:numId="3" w16cid:durableId="320082979">
+    <w:abstractNumId w:val="5"/>
+  </w:num>
+  <w:num w:numId="4" w16cid:durableId="502399076">
+    <w:abstractNumId w:val="1"/>
+  </w:num>
+  <w:num w:numId="5" w16cid:durableId="50544816">
+    <w:abstractNumId w:val="3"/>
+  </w:num>
+  <w:num w:numId="6" w16cid:durableId="235894098">
+    <w:abstractNumId w:val="4"/>
   </w:num>
 </w:numbering>
 </file>
@@ -2378,6 +4591,20 @@
       <w:contextualSpacing/>
     </w:pPr>
   </w:style>
+  <w:style w:type="paragraph" w:styleId="NormalWeb">
+    <w:name w:val="Normal (Web)"/>
+    <w:basedOn w:val="Normal"/>
+    <w:uiPriority w:val="99"/>
+    <w:unhideWhenUsed/>
+    <w:rsid w:val="00946F90"/>
+    <w:pPr>
+      <w:spacing w:before="100" w:beforeAutospacing="1" w:after="100" w:afterAutospacing="1"/>
+    </w:pPr>
+    <w:rPr>
+      <w:rFonts w:ascii="Times New Roman" w:eastAsia="Times New Roman" w:hAnsi="Times New Roman" w:cs="Times New Roman"/>
+      <w:lang w:val="pt-PT" w:eastAsia="pt-PT"/>
+    </w:rPr>
+  </w:style>
 </w:styles>
 </file>
 

</xml_diff>